<commit_message>
Updated ReadMe, Data Analysis
</commit_message>
<xml_diff>
--- a/docs/EDA Report.docx
+++ b/docs/EDA Report.docx
@@ -125,19 +125,9 @@
           </w:tcPr>
           <w:p>
             <w:pPr>
-              <w:spacing w:before="0" w:after="0" w:line="240" w:lineRule="auto"/>
-              <w:rPr>
-                <w:b/>
-                <w:bCs/>
-                <w:color w:val="FFFFFF" w:themeColor="background1"/>
-              </w:rPr>
-            </w:pPr>
-            <w:r>
-              <w:rPr>
-                <w:b/>
-                <w:bCs/>
-                <w:color w:val="FFFFFF" w:themeColor="background1"/>
-              </w:rPr>
+              <w:spacing w:before="0"/>
+            </w:pPr>
+            <w:r>
               <w:t>Feature</w:t>
             </w:r>
           </w:p>
@@ -150,20 +140,10 @@
           </w:tcPr>
           <w:p>
             <w:pPr>
-              <w:spacing w:before="0" w:after="0" w:line="240" w:lineRule="auto"/>
+              <w:spacing w:before="0"/>
               <w:cnfStyle w:val="100000000000" w:firstRow="1" w:lastRow="0" w:firstColumn="0" w:lastColumn="0" w:oddVBand="0" w:evenVBand="0" w:oddHBand="0" w:evenHBand="0" w:firstRowFirstColumn="0" w:firstRowLastColumn="0" w:lastRowFirstColumn="0" w:lastRowLastColumn="0"/>
-              <w:rPr>
-                <w:b/>
-                <w:bCs/>
-                <w:color w:val="FFFFFF" w:themeColor="background1"/>
-              </w:rPr>
-            </w:pPr>
-            <w:r>
-              <w:rPr>
-                <w:b/>
-                <w:bCs/>
-                <w:color w:val="FFFFFF" w:themeColor="background1"/>
-              </w:rPr>
+            </w:pPr>
+            <w:r>
               <w:t>Description</w:t>
             </w:r>
           </w:p>
@@ -183,7 +163,7 @@
           </w:tcPr>
           <w:p>
             <w:pPr>
-              <w:spacing w:before="0" w:after="0" w:line="240" w:lineRule="auto"/>
+              <w:spacing w:before="0"/>
             </w:pPr>
             <w:r>
               <w:t>School</w:t>
@@ -198,7 +178,7 @@
           </w:tcPr>
           <w:p>
             <w:pPr>
-              <w:spacing w:before="0" w:after="0" w:line="240" w:lineRule="auto"/>
+              <w:spacing w:before="0"/>
               <w:cnfStyle w:val="000000100000" w:firstRow="0" w:lastRow="0" w:firstColumn="0" w:lastColumn="0" w:oddVBand="0" w:evenVBand="0" w:oddHBand="1" w:evenHBand="0" w:firstRowFirstColumn="0" w:firstRowLastColumn="0" w:lastRowFirstColumn="0" w:lastRowLastColumn="0"/>
             </w:pPr>
             <w:r>
@@ -226,7 +206,7 @@
           </w:tcPr>
           <w:p>
             <w:pPr>
-              <w:spacing w:before="0" w:after="0" w:line="240" w:lineRule="auto"/>
+              <w:spacing w:before="0"/>
             </w:pPr>
             <w:r>
               <w:t>Gender</w:t>
@@ -241,7 +221,7 @@
           </w:tcPr>
           <w:p>
             <w:pPr>
-              <w:spacing w:before="0" w:after="0" w:line="240" w:lineRule="auto"/>
+              <w:spacing w:before="0"/>
               <w:cnfStyle w:val="000000000000" w:firstRow="0" w:lastRow="0" w:firstColumn="0" w:lastColumn="0" w:oddVBand="0" w:evenVBand="0" w:oddHBand="0" w:evenHBand="0" w:firstRowFirstColumn="0" w:firstRowLastColumn="0" w:lastRowFirstColumn="0" w:lastRowLastColumn="0"/>
             </w:pPr>
             <w:r>
@@ -270,7 +250,7 @@
           </w:tcPr>
           <w:p>
             <w:pPr>
-              <w:spacing w:before="0" w:after="0" w:line="240" w:lineRule="auto"/>
+              <w:spacing w:before="0"/>
             </w:pPr>
             <w:r>
               <w:t>Age</w:t>
@@ -285,7 +265,7 @@
           </w:tcPr>
           <w:p>
             <w:pPr>
-              <w:spacing w:before="0" w:after="0" w:line="240" w:lineRule="auto"/>
+              <w:spacing w:before="0"/>
               <w:cnfStyle w:val="000000100000" w:firstRow="0" w:lastRow="0" w:firstColumn="0" w:lastColumn="0" w:oddVBand="0" w:evenVBand="0" w:oddHBand="1" w:evenHBand="0" w:firstRowFirstColumn="0" w:firstRowLastColumn="0" w:lastRowFirstColumn="0" w:lastRowLastColumn="0"/>
             </w:pPr>
             <w:r>
@@ -307,13 +287,11 @@
           </w:tcPr>
           <w:p>
             <w:pPr>
-              <w:spacing w:before="0" w:after="0" w:line="240" w:lineRule="auto"/>
-            </w:pPr>
-            <w:proofErr w:type="spellStart"/>
+              <w:spacing w:before="0"/>
+            </w:pPr>
             <w:r>
               <w:t>Housing_Type</w:t>
             </w:r>
-            <w:proofErr w:type="spellEnd"/>
           </w:p>
         </w:tc>
         <w:tc>
@@ -324,7 +302,7 @@
           </w:tcPr>
           <w:p>
             <w:pPr>
-              <w:spacing w:before="0" w:after="0" w:line="240" w:lineRule="auto"/>
+              <w:spacing w:before="0"/>
               <w:cnfStyle w:val="000000000000" w:firstRow="0" w:lastRow="0" w:firstColumn="0" w:lastColumn="0" w:oddVBand="0" w:evenVBand="0" w:oddHBand="0" w:evenHBand="0" w:firstRowFirstColumn="0" w:firstRowLastColumn="0" w:lastRowFirstColumn="0" w:lastRowLastColumn="0"/>
             </w:pPr>
             <w:r>
@@ -353,13 +331,11 @@
           </w:tcPr>
           <w:p>
             <w:pPr>
-              <w:spacing w:before="0" w:after="0" w:line="240" w:lineRule="auto"/>
-            </w:pPr>
-            <w:proofErr w:type="spellStart"/>
+              <w:spacing w:before="0"/>
+            </w:pPr>
             <w:r>
               <w:t>Family_Size</w:t>
             </w:r>
-            <w:proofErr w:type="spellEnd"/>
           </w:p>
         </w:tc>
         <w:tc>
@@ -370,19 +346,20 @@
           </w:tcPr>
           <w:p>
             <w:pPr>
-              <w:spacing w:before="0" w:after="0" w:line="240" w:lineRule="auto"/>
+              <w:spacing w:before="0"/>
               <w:cnfStyle w:val="000000100000" w:firstRow="0" w:lastRow="0" w:firstColumn="0" w:lastColumn="0" w:oddVBand="0" w:evenVBand="0" w:oddHBand="1" w:evenHBand="0" w:firstRowFirstColumn="0" w:firstRowLastColumn="0" w:lastRowFirstColumn="0" w:lastRowLastColumn="0"/>
             </w:pPr>
             <w:r>
               <w:t>Family size (</w:t>
             </w:r>
-            <w:proofErr w:type="spellStart"/>
-            <w:r>
-              <w:t>Upto</w:t>
-            </w:r>
-            <w:proofErr w:type="spellEnd"/>
-            <w:r>
-              <w:t xml:space="preserve"> 3, Above 3</w:t>
+            <w:r>
+              <w:t>Up</w:t>
+            </w:r>
+            <w:r>
+              <w:t xml:space="preserve"> </w:t>
+            </w:r>
+            <w:r>
+              <w:t>to 3, Above 3</w:t>
             </w:r>
             <w:r>
               <w:t>)</w:t>
@@ -403,13 +380,11 @@
           </w:tcPr>
           <w:p>
             <w:pPr>
-              <w:spacing w:before="0" w:after="0" w:line="240" w:lineRule="auto"/>
-            </w:pPr>
-            <w:proofErr w:type="spellStart"/>
+              <w:spacing w:before="0"/>
+            </w:pPr>
             <w:r>
               <w:t>Parental_Status</w:t>
             </w:r>
-            <w:proofErr w:type="spellEnd"/>
           </w:p>
         </w:tc>
         <w:tc>
@@ -420,7 +395,7 @@
           </w:tcPr>
           <w:p>
             <w:pPr>
-              <w:spacing w:before="0" w:after="0" w:line="240" w:lineRule="auto"/>
+              <w:spacing w:before="0"/>
               <w:cnfStyle w:val="000000000000" w:firstRow="0" w:lastRow="0" w:firstColumn="0" w:lastColumn="0" w:oddVBand="0" w:evenVBand="0" w:oddHBand="0" w:evenHBand="0" w:firstRowFirstColumn="0" w:firstRowLastColumn="0" w:lastRowFirstColumn="0" w:lastRowLastColumn="0"/>
             </w:pPr>
             <w:r>
@@ -449,13 +424,11 @@
           </w:tcPr>
           <w:p>
             <w:pPr>
-              <w:spacing w:before="0" w:after="0" w:line="240" w:lineRule="auto"/>
-            </w:pPr>
-            <w:proofErr w:type="spellStart"/>
+              <w:spacing w:before="0"/>
+            </w:pPr>
             <w:r>
               <w:t>Mother_Education</w:t>
             </w:r>
-            <w:proofErr w:type="spellEnd"/>
           </w:p>
         </w:tc>
         <w:tc>
@@ -466,11 +439,26 @@
           </w:tcPr>
           <w:p>
             <w:pPr>
-              <w:spacing w:before="0" w:after="0" w:line="240" w:lineRule="auto"/>
+              <w:spacing w:before="0"/>
               <w:cnfStyle w:val="000000100000" w:firstRow="0" w:lastRow="0" w:firstColumn="0" w:lastColumn="0" w:oddVBand="0" w:evenVBand="0" w:oddHBand="1" w:evenHBand="0" w:firstRowFirstColumn="0" w:firstRowLastColumn="0" w:lastRowFirstColumn="0" w:lastRowLastColumn="0"/>
             </w:pPr>
             <w:r>
-              <w:t>Mother's education level (0 - none, 1 - Elementary School 1, 2 - Elementary School 2, 3 - High School or 4 - Higher Education)</w:t>
+              <w:t>Mother's education level (</w:t>
+            </w:r>
+            <w:r>
+              <w:t xml:space="preserve">Primary School, Lower Secondary School, </w:t>
+            </w:r>
+          </w:p>
+          <w:p>
+            <w:pPr>
+              <w:spacing w:before="0"/>
+              <w:cnfStyle w:val="000000100000" w:firstRow="0" w:lastRow="0" w:firstColumn="0" w:lastColumn="0" w:oddVBand="0" w:evenVBand="0" w:oddHBand="1" w:evenHBand="0" w:firstRowFirstColumn="0" w:firstRowLastColumn="0" w:lastRowFirstColumn="0" w:lastRowLastColumn="0"/>
+            </w:pPr>
+            <w:r>
+              <w:t>High School, Higher Education</w:t>
+            </w:r>
+            <w:r>
+              <w:t>)</w:t>
             </w:r>
           </w:p>
         </w:tc>
@@ -488,31 +476,47 @@
           </w:tcPr>
           <w:p>
             <w:pPr>
-              <w:spacing w:before="0" w:after="0" w:line="240" w:lineRule="auto"/>
-            </w:pPr>
-            <w:proofErr w:type="spellStart"/>
-            <w:r>
-              <w:t>Father_Education</w:t>
-            </w:r>
-            <w:proofErr w:type="spellEnd"/>
+              <w:spacing w:before="0"/>
+            </w:pPr>
+            <w:r>
+              <w:t xml:space="preserve">Father_Education </w:t>
+            </w:r>
+          </w:p>
+        </w:tc>
+        <w:tc>
+          <w:tcPr>
+            <w:tcW w:w="6565" w:type="dxa"/>
+            <w:noWrap/>
+            <w:hideMark/>
+          </w:tcPr>
+          <w:p>
+            <w:pPr>
+              <w:spacing w:before="0"/>
+              <w:cnfStyle w:val="000000000000" w:firstRow="0" w:lastRow="0" w:firstColumn="0" w:lastColumn="0" w:oddVBand="0" w:evenVBand="0" w:oddHBand="0" w:evenHBand="0" w:firstRowFirstColumn="0" w:firstRowLastColumn="0" w:lastRowFirstColumn="0" w:lastRowLastColumn="0"/>
+            </w:pPr>
+            <w:r>
+              <w:t>Father's education level</w:t>
+            </w:r>
             <w:r>
               <w:t xml:space="preserve"> </w:t>
             </w:r>
-          </w:p>
-        </w:tc>
-        <w:tc>
-          <w:tcPr>
-            <w:tcW w:w="6565" w:type="dxa"/>
-            <w:noWrap/>
-            <w:hideMark/>
-          </w:tcPr>
-          <w:p>
-            <w:pPr>
-              <w:spacing w:before="0" w:after="0" w:line="240" w:lineRule="auto"/>
+            <w:r>
+              <w:t>(</w:t>
+            </w:r>
+            <w:r>
+              <w:t xml:space="preserve">Primary School, Lower Secondary School, </w:t>
+            </w:r>
+          </w:p>
+          <w:p>
+            <w:pPr>
+              <w:spacing w:before="0"/>
               <w:cnfStyle w:val="000000000000" w:firstRow="0" w:lastRow="0" w:firstColumn="0" w:lastColumn="0" w:oddVBand="0" w:evenVBand="0" w:oddHBand="0" w:evenHBand="0" w:firstRowFirstColumn="0" w:firstRowLastColumn="0" w:lastRowFirstColumn="0" w:lastRowLastColumn="0"/>
             </w:pPr>
             <w:r>
-              <w:t>Father's education level (0 - none, 1 - Elementary School 1, 2 - Elementary School 2, 3 - High School or 4 - Higher Education)</w:t>
+              <w:t>High School, Higher Education</w:t>
+            </w:r>
+            <w:r>
+              <w:t>)</w:t>
             </w:r>
           </w:p>
         </w:tc>
@@ -531,13 +535,11 @@
           </w:tcPr>
           <w:p>
             <w:pPr>
-              <w:spacing w:before="0" w:after="0" w:line="240" w:lineRule="auto"/>
-            </w:pPr>
-            <w:proofErr w:type="spellStart"/>
+              <w:spacing w:before="0"/>
+            </w:pPr>
             <w:r>
               <w:t>Mother_Work</w:t>
             </w:r>
-            <w:proofErr w:type="spellEnd"/>
           </w:p>
         </w:tc>
         <w:tc>
@@ -548,19 +550,41 @@
           </w:tcPr>
           <w:p>
             <w:pPr>
-              <w:spacing w:before="0" w:after="0" w:line="240" w:lineRule="auto"/>
+              <w:spacing w:before="0"/>
               <w:cnfStyle w:val="000000100000" w:firstRow="0" w:lastRow="0" w:firstColumn="0" w:lastColumn="0" w:oddVBand="0" w:evenVBand="0" w:oddHBand="1" w:evenHBand="0" w:firstRowFirstColumn="0" w:firstRowLastColumn="0" w:lastRowFirstColumn="0" w:lastRowLastColumn="0"/>
             </w:pPr>
             <w:r>
-              <w:t xml:space="preserve">Mother's job (nominal: teacher, health, services, </w:t>
-            </w:r>
-            <w:proofErr w:type="spellStart"/>
-            <w:r>
-              <w:t>at_home</w:t>
-            </w:r>
-            <w:proofErr w:type="spellEnd"/>
-            <w:r>
-              <w:t xml:space="preserve"> or Other)</w:t>
+              <w:t>Mother's job (</w:t>
+            </w:r>
+            <w:r>
+              <w:t>T</w:t>
+            </w:r>
+            <w:r>
+              <w:t xml:space="preserve">eacher, </w:t>
+            </w:r>
+            <w:r>
+              <w:t>H</w:t>
+            </w:r>
+            <w:r>
+              <w:t xml:space="preserve">ealth, </w:t>
+            </w:r>
+            <w:r>
+              <w:t>S</w:t>
+            </w:r>
+            <w:r>
+              <w:t xml:space="preserve">ervices, </w:t>
+            </w:r>
+            <w:r>
+              <w:t>Homemaker,</w:t>
+            </w:r>
+            <w:r>
+              <w:t xml:space="preserve"> or </w:t>
+            </w:r>
+            <w:r>
+              <w:t>o</w:t>
+            </w:r>
+            <w:r>
+              <w:t>ther)</w:t>
             </w:r>
           </w:p>
         </w:tc>
@@ -578,13 +602,11 @@
           </w:tcPr>
           <w:p>
             <w:pPr>
-              <w:spacing w:before="0" w:after="0" w:line="240" w:lineRule="auto"/>
-            </w:pPr>
-            <w:proofErr w:type="spellStart"/>
+              <w:spacing w:before="0"/>
+            </w:pPr>
             <w:r>
               <w:t>Father_Work</w:t>
             </w:r>
-            <w:proofErr w:type="spellEnd"/>
           </w:p>
         </w:tc>
         <w:tc>
@@ -595,19 +617,44 @@
           </w:tcPr>
           <w:p>
             <w:pPr>
-              <w:spacing w:before="0" w:after="0" w:line="240" w:lineRule="auto"/>
+              <w:spacing w:before="0"/>
               <w:cnfStyle w:val="000000000000" w:firstRow="0" w:lastRow="0" w:firstColumn="0" w:lastColumn="0" w:oddVBand="0" w:evenVBand="0" w:oddHBand="0" w:evenHBand="0" w:firstRowFirstColumn="0" w:firstRowLastColumn="0" w:lastRowFirstColumn="0" w:lastRowLastColumn="0"/>
             </w:pPr>
             <w:r>
-              <w:t xml:space="preserve">Father's job (nominal: teacher, health, services, </w:t>
-            </w:r>
-            <w:proofErr w:type="spellStart"/>
-            <w:r>
-              <w:t>at_home</w:t>
-            </w:r>
-            <w:proofErr w:type="spellEnd"/>
-            <w:r>
-              <w:t xml:space="preserve"> or Other)</w:t>
+              <w:t xml:space="preserve">Father's </w:t>
+            </w:r>
+            <w:r>
+              <w:t>job (</w:t>
+            </w:r>
+            <w:r>
+              <w:t>T</w:t>
+            </w:r>
+            <w:r>
+              <w:t xml:space="preserve">eacher, </w:t>
+            </w:r>
+            <w:r>
+              <w:t>H</w:t>
+            </w:r>
+            <w:r>
+              <w:t xml:space="preserve">ealth, </w:t>
+            </w:r>
+            <w:r>
+              <w:t>S</w:t>
+            </w:r>
+            <w:r>
+              <w:t xml:space="preserve">ervices, </w:t>
+            </w:r>
+            <w:r>
+              <w:t>Homemaker,</w:t>
+            </w:r>
+            <w:r>
+              <w:t xml:space="preserve"> or </w:t>
+            </w:r>
+            <w:r>
+              <w:t>o</w:t>
+            </w:r>
+            <w:r>
+              <w:t>ther)</w:t>
             </w:r>
           </w:p>
         </w:tc>
@@ -626,7 +673,7 @@
           </w:tcPr>
           <w:p>
             <w:pPr>
-              <w:spacing w:before="0" w:after="0" w:line="240" w:lineRule="auto"/>
+              <w:spacing w:before="0"/>
             </w:pPr>
             <w:r>
               <w:t>Reason_School_Choice</w:t>
@@ -641,11 +688,17 @@
           </w:tcPr>
           <w:p>
             <w:pPr>
-              <w:spacing w:before="0" w:after="0" w:line="240" w:lineRule="auto"/>
+              <w:spacing w:before="0"/>
               <w:cnfStyle w:val="000000100000" w:firstRow="0" w:lastRow="0" w:firstColumn="0" w:lastColumn="0" w:oddVBand="0" w:evenVBand="0" w:oddHBand="1" w:evenHBand="0" w:firstRowFirstColumn="0" w:firstRowLastColumn="0" w:lastRowFirstColumn="0" w:lastRowLastColumn="0"/>
             </w:pPr>
             <w:r>
-              <w:t>Reason for choosing this school (nominal: home, reputation, course or other)</w:t>
+              <w:t>Reason for choosing this school (</w:t>
+            </w:r>
+            <w:r>
+              <w:t>Course Preference, Near Home, Reputation, Other</w:t>
+            </w:r>
+            <w:r>
+              <w:t>)</w:t>
             </w:r>
           </w:p>
         </w:tc>
@@ -663,13 +716,11 @@
           </w:tcPr>
           <w:p>
             <w:pPr>
-              <w:spacing w:before="0" w:after="0" w:line="240" w:lineRule="auto"/>
-            </w:pPr>
-            <w:proofErr w:type="spellStart"/>
+              <w:spacing w:before="0"/>
+            </w:pPr>
             <w:r>
               <w:t>Legal_Responsibility</w:t>
             </w:r>
-            <w:proofErr w:type="spellEnd"/>
           </w:p>
         </w:tc>
         <w:tc>
@@ -680,11 +731,17 @@
           </w:tcPr>
           <w:p>
             <w:pPr>
-              <w:spacing w:before="0" w:after="0" w:line="240" w:lineRule="auto"/>
+              <w:spacing w:before="0"/>
               <w:cnfStyle w:val="000000000000" w:firstRow="0" w:lastRow="0" w:firstColumn="0" w:lastColumn="0" w:oddVBand="0" w:evenVBand="0" w:oddHBand="0" w:evenHBand="0" w:firstRowFirstColumn="0" w:firstRowLastColumn="0" w:lastRowFirstColumn="0" w:lastRowLastColumn="0"/>
             </w:pPr>
             <w:r>
-              <w:t>Student's guardian (nominal: mother, father or other)</w:t>
+              <w:t>Student's guardian (</w:t>
+            </w:r>
+            <w:r>
+              <w:t>Mother, Father, Other</w:t>
+            </w:r>
+            <w:r>
+              <w:t>)</w:t>
             </w:r>
           </w:p>
         </w:tc>
@@ -703,13 +760,11 @@
           </w:tcPr>
           <w:p>
             <w:pPr>
-              <w:spacing w:before="0" w:after="0" w:line="240" w:lineRule="auto"/>
-            </w:pPr>
-            <w:proofErr w:type="spellStart"/>
+              <w:spacing w:before="0"/>
+            </w:pPr>
             <w:r>
               <w:t>Commute_Time</w:t>
             </w:r>
-            <w:proofErr w:type="spellEnd"/>
           </w:p>
         </w:tc>
         <w:tc>
@@ -720,17 +775,15 @@
           </w:tcPr>
           <w:p>
             <w:pPr>
-              <w:spacing w:before="0" w:after="0" w:line="240" w:lineRule="auto"/>
+              <w:spacing w:before="0"/>
               <w:cnfStyle w:val="000000100000" w:firstRow="0" w:lastRow="0" w:firstColumn="0" w:lastColumn="0" w:oddVBand="0" w:evenVBand="0" w:oddHBand="1" w:evenHBand="0" w:firstRowFirstColumn="0" w:firstRowLastColumn="0" w:lastRowFirstColumn="0" w:lastRowLastColumn="0"/>
             </w:pPr>
             <w:r>
-              <w:t xml:space="preserve">Travel time from home to school (time intervals: 1 - &lt;15 min., 2 - 15 to 30 min., 3 - 30 min. to 1 hour or 4 - &gt;1 </w:t>
-            </w:r>
-            <w:proofErr w:type="gramStart"/>
-            <w:r>
-              <w:t>hour )</w:t>
-            </w:r>
-            <w:proofErr w:type="gramEnd"/>
+              <w:t>Travel time from home to school (</w:t>
+            </w:r>
+            <w:r>
+              <w:t>Up to 15 min, 15 to 30 min, 30 min to 1h, More than 1h)</w:t>
+            </w:r>
           </w:p>
         </w:tc>
       </w:tr>
@@ -747,13 +800,11 @@
           </w:tcPr>
           <w:p>
             <w:pPr>
-              <w:spacing w:before="0" w:after="0" w:line="240" w:lineRule="auto"/>
-            </w:pPr>
-            <w:proofErr w:type="spellStart"/>
+              <w:spacing w:before="0"/>
+            </w:pPr>
             <w:r>
               <w:t>Weekly_Study_Time</w:t>
             </w:r>
-            <w:proofErr w:type="spellEnd"/>
           </w:p>
         </w:tc>
         <w:tc>
@@ -764,11 +815,17 @@
           </w:tcPr>
           <w:p>
             <w:pPr>
-              <w:spacing w:before="0" w:after="0" w:line="240" w:lineRule="auto"/>
+              <w:spacing w:before="0"/>
               <w:cnfStyle w:val="000000000000" w:firstRow="0" w:lastRow="0" w:firstColumn="0" w:lastColumn="0" w:oddVBand="0" w:evenVBand="0" w:oddHBand="0" w:evenHBand="0" w:firstRowFirstColumn="0" w:firstRowLastColumn="0" w:lastRowFirstColumn="0" w:lastRowLastColumn="0"/>
             </w:pPr>
             <w:r>
-              <w:t>Weekly study time (time intervals: 1 - &lt;2 hours, 2 - 2 to 5 hours, 3 - 5 to 10 hours or 4 - &gt;10 hours)</w:t>
+              <w:t>Weekly study time (</w:t>
+            </w:r>
+            <w:r>
+              <w:t>Up to 2h, 2 to 5h, 5 to 10h, More than 10h</w:t>
+            </w:r>
+            <w:r>
+              <w:t>)</w:t>
             </w:r>
           </w:p>
         </w:tc>
@@ -787,14 +844,12 @@
           </w:tcPr>
           <w:p>
             <w:pPr>
-              <w:spacing w:before="0" w:after="0" w:line="240" w:lineRule="auto"/>
-            </w:pPr>
-            <w:proofErr w:type="spellStart"/>
+              <w:spacing w:before="0"/>
+            </w:pPr>
             <w:r>
               <w:lastRenderedPageBreak/>
               <w:t>Extra_Educational_Support</w:t>
             </w:r>
-            <w:proofErr w:type="spellEnd"/>
           </w:p>
         </w:tc>
         <w:tc>
@@ -805,11 +860,17 @@
           </w:tcPr>
           <w:p>
             <w:pPr>
-              <w:spacing w:before="0" w:after="0" w:line="240" w:lineRule="auto"/>
+              <w:spacing w:before="0"/>
               <w:cnfStyle w:val="000000100000" w:firstRow="0" w:lastRow="0" w:firstColumn="0" w:lastColumn="0" w:oddVBand="0" w:evenVBand="0" w:oddHBand="1" w:evenHBand="0" w:firstRowFirstColumn="0" w:firstRowLastColumn="0" w:lastRowFirstColumn="0" w:lastRowLastColumn="0"/>
             </w:pPr>
             <w:r>
-              <w:t>Extra educational support (binary: yes or no)</w:t>
+              <w:t>Extra educational support (</w:t>
+            </w:r>
+            <w:r>
+              <w:t>Yes, No</w:t>
+            </w:r>
+            <w:r>
+              <w:t>)</w:t>
             </w:r>
           </w:p>
         </w:tc>
@@ -827,13 +888,11 @@
           </w:tcPr>
           <w:p>
             <w:pPr>
-              <w:spacing w:before="0" w:after="0" w:line="240" w:lineRule="auto"/>
-            </w:pPr>
-            <w:proofErr w:type="spellStart"/>
+              <w:spacing w:before="0"/>
+            </w:pPr>
             <w:r>
               <w:t>Parental_Educational_Support</w:t>
             </w:r>
-            <w:proofErr w:type="spellEnd"/>
           </w:p>
         </w:tc>
         <w:tc>
@@ -844,11 +903,17 @@
           </w:tcPr>
           <w:p>
             <w:pPr>
-              <w:spacing w:before="0" w:after="0" w:line="240" w:lineRule="auto"/>
+              <w:spacing w:before="0"/>
               <w:cnfStyle w:val="000000000000" w:firstRow="0" w:lastRow="0" w:firstColumn="0" w:lastColumn="0" w:oddVBand="0" w:evenVBand="0" w:oddHBand="0" w:evenHBand="0" w:firstRowFirstColumn="0" w:firstRowLastColumn="0" w:lastRowFirstColumn="0" w:lastRowLastColumn="0"/>
             </w:pPr>
             <w:r>
-              <w:t>Family educational support (binary: yes or no)</w:t>
+              <w:t>Family educational support (</w:t>
+            </w:r>
+            <w:r>
+              <w:t>Yes, No</w:t>
+            </w:r>
+            <w:r>
+              <w:t>)</w:t>
             </w:r>
           </w:p>
         </w:tc>
@@ -867,13 +932,11 @@
           </w:tcPr>
           <w:p>
             <w:pPr>
-              <w:spacing w:before="0" w:after="0" w:line="240" w:lineRule="auto"/>
-            </w:pPr>
-            <w:proofErr w:type="spellStart"/>
+              <w:spacing w:before="0"/>
+            </w:pPr>
             <w:r>
               <w:t>Private_Tutoring</w:t>
             </w:r>
-            <w:proofErr w:type="spellEnd"/>
           </w:p>
         </w:tc>
         <w:tc>
@@ -884,11 +947,17 @@
           </w:tcPr>
           <w:p>
             <w:pPr>
-              <w:spacing w:before="0" w:after="0" w:line="240" w:lineRule="auto"/>
+              <w:spacing w:before="0"/>
               <w:cnfStyle w:val="000000100000" w:firstRow="0" w:lastRow="0" w:firstColumn="0" w:lastColumn="0" w:oddVBand="0" w:evenVBand="0" w:oddHBand="1" w:evenHBand="0" w:firstRowFirstColumn="0" w:firstRowLastColumn="0" w:lastRowFirstColumn="0" w:lastRowLastColumn="0"/>
             </w:pPr>
             <w:r>
-              <w:t>Private classes on subjects related to the course (binary: yes or no)</w:t>
+              <w:t>Private classes on subjects related to the course (</w:t>
+            </w:r>
+            <w:r>
+              <w:t>Yes, No</w:t>
+            </w:r>
+            <w:r>
+              <w:t>)</w:t>
             </w:r>
           </w:p>
         </w:tc>
@@ -906,13 +975,11 @@
           </w:tcPr>
           <w:p>
             <w:pPr>
-              <w:spacing w:before="0" w:after="0" w:line="240" w:lineRule="auto"/>
-            </w:pPr>
-            <w:proofErr w:type="spellStart"/>
+              <w:spacing w:before="0"/>
+            </w:pPr>
             <w:r>
               <w:t>Extracurricular_Activities</w:t>
             </w:r>
-            <w:proofErr w:type="spellEnd"/>
           </w:p>
         </w:tc>
         <w:tc>
@@ -923,11 +990,17 @@
           </w:tcPr>
           <w:p>
             <w:pPr>
-              <w:spacing w:before="0" w:after="0" w:line="240" w:lineRule="auto"/>
+              <w:spacing w:before="0"/>
               <w:cnfStyle w:val="000000000000" w:firstRow="0" w:lastRow="0" w:firstColumn="0" w:lastColumn="0" w:oddVBand="0" w:evenVBand="0" w:oddHBand="0" w:evenHBand="0" w:firstRowFirstColumn="0" w:firstRowLastColumn="0" w:lastRowFirstColumn="0" w:lastRowLastColumn="0"/>
             </w:pPr>
             <w:r>
-              <w:t>Performs extracurricular activities (binary: yes or no)</w:t>
+              <w:t>Performs extracurricular activities (</w:t>
+            </w:r>
+            <w:r>
+              <w:t>Yes, No</w:t>
+            </w:r>
+            <w:r>
+              <w:t>)</w:t>
             </w:r>
           </w:p>
         </w:tc>
@@ -946,13 +1019,11 @@
           </w:tcPr>
           <w:p>
             <w:pPr>
-              <w:spacing w:before="0" w:after="0" w:line="240" w:lineRule="auto"/>
-            </w:pPr>
-            <w:proofErr w:type="spellStart"/>
+              <w:spacing w:before="0"/>
+            </w:pPr>
             <w:r>
               <w:t>Attended_Daycare</w:t>
             </w:r>
-            <w:proofErr w:type="spellEnd"/>
           </w:p>
         </w:tc>
         <w:tc>
@@ -963,11 +1034,17 @@
           </w:tcPr>
           <w:p>
             <w:pPr>
-              <w:spacing w:before="0" w:after="0" w:line="240" w:lineRule="auto"/>
+              <w:spacing w:before="0"/>
               <w:cnfStyle w:val="000000100000" w:firstRow="0" w:lastRow="0" w:firstColumn="0" w:lastColumn="0" w:oddVBand="0" w:evenVBand="0" w:oddHBand="1" w:evenHBand="0" w:firstRowFirstColumn="0" w:firstRowLastColumn="0" w:lastRowFirstColumn="0" w:lastRowLastColumn="0"/>
             </w:pPr>
             <w:r>
-              <w:t>Attended daycare (binary: yes or no)</w:t>
+              <w:t>Attended daycare (</w:t>
+            </w:r>
+            <w:r>
+              <w:t>Yes, No</w:t>
+            </w:r>
+            <w:r>
+              <w:t>)</w:t>
             </w:r>
           </w:p>
         </w:tc>
@@ -985,13 +1062,17 @@
           </w:tcPr>
           <w:p>
             <w:pPr>
-              <w:spacing w:before="0" w:after="0" w:line="240" w:lineRule="auto"/>
-            </w:pPr>
-            <w:proofErr w:type="spellStart"/>
-            <w:r>
-              <w:t>Desire_Graduate_Education</w:t>
-            </w:r>
-            <w:proofErr w:type="spellEnd"/>
+              <w:spacing w:before="0"/>
+            </w:pPr>
+            <w:r>
+              <w:t>Desire</w:t>
+            </w:r>
+            <w:r>
+              <w:t>d</w:t>
+            </w:r>
+            <w:r>
+              <w:t>_Graduate_Education</w:t>
+            </w:r>
           </w:p>
         </w:tc>
         <w:tc>
@@ -1002,11 +1083,17 @@
           </w:tcPr>
           <w:p>
             <w:pPr>
-              <w:spacing w:before="0" w:after="0" w:line="240" w:lineRule="auto"/>
+              <w:spacing w:before="0"/>
               <w:cnfStyle w:val="000000000000" w:firstRow="0" w:lastRow="0" w:firstColumn="0" w:lastColumn="0" w:oddVBand="0" w:evenVBand="0" w:oddHBand="0" w:evenHBand="0" w:firstRowFirstColumn="0" w:firstRowLastColumn="0" w:lastRowFirstColumn="0" w:lastRowLastColumn="0"/>
             </w:pPr>
             <w:r>
-              <w:t>Desire to pursue a degree (binary: yes or no)</w:t>
+              <w:t>Desire to pursue a degree (</w:t>
+            </w:r>
+            <w:r>
+              <w:t>Yes, No</w:t>
+            </w:r>
+            <w:r>
+              <w:t>)</w:t>
             </w:r>
           </w:p>
         </w:tc>
@@ -1025,13 +1112,11 @@
           </w:tcPr>
           <w:p>
             <w:pPr>
-              <w:spacing w:before="0" w:after="0" w:line="240" w:lineRule="auto"/>
-            </w:pPr>
-            <w:proofErr w:type="spellStart"/>
+              <w:spacing w:before="0"/>
+            </w:pPr>
             <w:r>
               <w:t>Has_Internet</w:t>
             </w:r>
-            <w:proofErr w:type="spellEnd"/>
           </w:p>
         </w:tc>
         <w:tc>
@@ -1042,11 +1127,17 @@
           </w:tcPr>
           <w:p>
             <w:pPr>
-              <w:spacing w:before="0" w:after="0" w:line="240" w:lineRule="auto"/>
+              <w:spacing w:before="0"/>
               <w:cnfStyle w:val="000000100000" w:firstRow="0" w:lastRow="0" w:firstColumn="0" w:lastColumn="0" w:oddVBand="0" w:evenVBand="0" w:oddHBand="1" w:evenHBand="0" w:firstRowFirstColumn="0" w:firstRowLastColumn="0" w:lastRowFirstColumn="0" w:lastRowLastColumn="0"/>
             </w:pPr>
             <w:r>
-              <w:t>Internet access at home (binary: yes or no)</w:t>
+              <w:t>Internet access at home (</w:t>
+            </w:r>
+            <w:r>
+              <w:t>Yes, No</w:t>
+            </w:r>
+            <w:r>
+              <w:t>)</w:t>
             </w:r>
           </w:p>
         </w:tc>
@@ -1064,13 +1155,11 @@
           </w:tcPr>
           <w:p>
             <w:pPr>
-              <w:spacing w:before="0" w:after="0" w:line="240" w:lineRule="auto"/>
-            </w:pPr>
-            <w:proofErr w:type="spellStart"/>
+              <w:spacing w:before="0"/>
+            </w:pPr>
             <w:r>
               <w:t>Is_Dating</w:t>
             </w:r>
-            <w:proofErr w:type="spellEnd"/>
           </w:p>
         </w:tc>
         <w:tc>
@@ -1081,11 +1170,17 @@
           </w:tcPr>
           <w:p>
             <w:pPr>
-              <w:spacing w:before="0" w:after="0" w:line="240" w:lineRule="auto"/>
+              <w:spacing w:before="0"/>
               <w:cnfStyle w:val="000000000000" w:firstRow="0" w:lastRow="0" w:firstColumn="0" w:lastColumn="0" w:oddVBand="0" w:evenVBand="0" w:oddHBand="0" w:evenHBand="0" w:firstRowFirstColumn="0" w:firstRowLastColumn="0" w:lastRowFirstColumn="0" w:lastRowLastColumn="0"/>
             </w:pPr>
             <w:r>
-              <w:t>Are you in a romantic relationship (binary: yes or no)</w:t>
+              <w:t>Are you in a romantic relationship (</w:t>
+            </w:r>
+            <w:r>
+              <w:t>Yes, No</w:t>
+            </w:r>
+            <w:r>
+              <w:t>)</w:t>
             </w:r>
           </w:p>
         </w:tc>
@@ -1104,13 +1199,11 @@
           </w:tcPr>
           <w:p>
             <w:pPr>
-              <w:spacing w:before="0" w:after="0" w:line="240" w:lineRule="auto"/>
-            </w:pPr>
-            <w:proofErr w:type="spellStart"/>
+              <w:spacing w:before="0"/>
+            </w:pPr>
             <w:r>
               <w:t>Good_Family_Relationship</w:t>
             </w:r>
-            <w:proofErr w:type="spellEnd"/>
           </w:p>
         </w:tc>
         <w:tc>
@@ -1121,11 +1214,17 @@
           </w:tcPr>
           <w:p>
             <w:pPr>
-              <w:spacing w:before="0" w:after="0" w:line="240" w:lineRule="auto"/>
+              <w:spacing w:before="0"/>
               <w:cnfStyle w:val="000000100000" w:firstRow="0" w:lastRow="0" w:firstColumn="0" w:lastColumn="0" w:oddVBand="0" w:evenVBand="0" w:oddHBand="1" w:evenHBand="0" w:firstRowFirstColumn="0" w:firstRowLastColumn="0" w:lastRowFirstColumn="0" w:lastRowLastColumn="0"/>
             </w:pPr>
             <w:r>
-              <w:t>Quality of family relationships (categorical: from 1 - very bad to 5 - excellent)</w:t>
+              <w:t>Quality of family relationships (</w:t>
+            </w:r>
+            <w:r>
+              <w:t>Very Poor, Poor, Fair, Good, Excellent</w:t>
+            </w:r>
+            <w:r>
+              <w:t>)</w:t>
             </w:r>
           </w:p>
         </w:tc>
@@ -1143,13 +1242,11 @@
           </w:tcPr>
           <w:p>
             <w:pPr>
-              <w:spacing w:before="0" w:after="0" w:line="240" w:lineRule="auto"/>
-            </w:pPr>
-            <w:proofErr w:type="spellStart"/>
+              <w:spacing w:before="0"/>
+            </w:pPr>
             <w:r>
               <w:t>Free_Time_After_School</w:t>
             </w:r>
-            <w:proofErr w:type="spellEnd"/>
           </w:p>
         </w:tc>
         <w:tc>
@@ -1160,11 +1257,17 @@
           </w:tcPr>
           <w:p>
             <w:pPr>
-              <w:spacing w:before="0" w:after="0" w:line="240" w:lineRule="auto"/>
+              <w:spacing w:before="0"/>
               <w:cnfStyle w:val="000000000000" w:firstRow="0" w:lastRow="0" w:firstColumn="0" w:lastColumn="0" w:oddVBand="0" w:evenVBand="0" w:oddHBand="0" w:evenHBand="0" w:firstRowFirstColumn="0" w:firstRowLastColumn="0" w:lastRowFirstColumn="0" w:lastRowLastColumn="0"/>
             </w:pPr>
             <w:r>
-              <w:t>Free time after school (categorical: from 1 - very low to 5 - very high)</w:t>
+              <w:t>Free time after school (</w:t>
+            </w:r>
+            <w:r>
+              <w:t>Very Low, Low, Moderate, High, Very High</w:t>
+            </w:r>
+            <w:r>
+              <w:t>)</w:t>
             </w:r>
           </w:p>
         </w:tc>
@@ -1183,13 +1286,11 @@
           </w:tcPr>
           <w:p>
             <w:pPr>
-              <w:spacing w:before="0" w:after="0" w:line="240" w:lineRule="auto"/>
-            </w:pPr>
-            <w:proofErr w:type="spellStart"/>
+              <w:spacing w:before="0"/>
+            </w:pPr>
             <w:r>
               <w:t>Time_with_Friends</w:t>
             </w:r>
-            <w:proofErr w:type="spellEnd"/>
           </w:p>
         </w:tc>
         <w:tc>
@@ -1200,11 +1301,17 @@
           </w:tcPr>
           <w:p>
             <w:pPr>
-              <w:spacing w:before="0" w:after="0" w:line="240" w:lineRule="auto"/>
+              <w:spacing w:before="0"/>
               <w:cnfStyle w:val="000000100000" w:firstRow="0" w:lastRow="0" w:firstColumn="0" w:lastColumn="0" w:oddVBand="0" w:evenVBand="0" w:oddHBand="1" w:evenHBand="0" w:firstRowFirstColumn="0" w:firstRowLastColumn="0" w:lastRowFirstColumn="0" w:lastRowLastColumn="0"/>
             </w:pPr>
             <w:r>
-              <w:t>Time with friends (categorical: from 1 - very low to 5 - very high)</w:t>
+              <w:t>Time with friends (</w:t>
+            </w:r>
+            <w:r>
+              <w:t>Very Low, Low, Moderate, High, Very High</w:t>
+            </w:r>
+            <w:r>
+              <w:t>)</w:t>
             </w:r>
           </w:p>
         </w:tc>
@@ -1222,13 +1329,11 @@
           </w:tcPr>
           <w:p>
             <w:pPr>
-              <w:spacing w:before="0" w:after="0" w:line="240" w:lineRule="auto"/>
-            </w:pPr>
-            <w:proofErr w:type="spellStart"/>
+              <w:spacing w:before="0"/>
+            </w:pPr>
             <w:r>
               <w:t>Alchohol_Weekdays</w:t>
             </w:r>
-            <w:proofErr w:type="spellEnd"/>
           </w:p>
         </w:tc>
         <w:tc>
@@ -1239,19 +1344,23 @@
           </w:tcPr>
           <w:p>
             <w:pPr>
-              <w:spacing w:before="0" w:after="0" w:line="240" w:lineRule="auto"/>
+              <w:spacing w:before="0"/>
               <w:cnfStyle w:val="000000000000" w:firstRow="0" w:lastRow="0" w:firstColumn="0" w:lastColumn="0" w:oddVBand="0" w:evenVBand="0" w:oddHBand="0" w:evenHBand="0" w:firstRowFirstColumn="0" w:firstRowLastColumn="0" w:lastRowFirstColumn="0" w:lastRowLastColumn="0"/>
             </w:pPr>
             <w:r>
               <w:t xml:space="preserve">Alcohol consumption on the </w:t>
             </w:r>
-            <w:proofErr w:type="gramStart"/>
-            <w:r>
-              <w:t>work day</w:t>
-            </w:r>
-            <w:proofErr w:type="gramEnd"/>
-            <w:r>
-              <w:t xml:space="preserve"> (categorical: from 1 - very low to 5 - very high)</w:t>
+            <w:r>
+              <w:t>workday</w:t>
+            </w:r>
+            <w:r>
+              <w:t xml:space="preserve"> (</w:t>
+            </w:r>
+            <w:r>
+              <w:t>Very Low, Low, Moderate, High, Very High</w:t>
+            </w:r>
+            <w:r>
+              <w:t>)</w:t>
             </w:r>
           </w:p>
         </w:tc>
@@ -1270,13 +1379,11 @@
           </w:tcPr>
           <w:p>
             <w:pPr>
-              <w:spacing w:before="0" w:after="0" w:line="240" w:lineRule="auto"/>
-            </w:pPr>
-            <w:proofErr w:type="spellStart"/>
+              <w:spacing w:before="0"/>
+            </w:pPr>
             <w:r>
               <w:t>Alchohol_Weekends</w:t>
             </w:r>
-            <w:proofErr w:type="spellEnd"/>
           </w:p>
         </w:tc>
         <w:tc>
@@ -1287,11 +1394,17 @@
           </w:tcPr>
           <w:p>
             <w:pPr>
-              <w:spacing w:before="0" w:after="0" w:line="240" w:lineRule="auto"/>
+              <w:spacing w:before="0"/>
               <w:cnfStyle w:val="000000100000" w:firstRow="0" w:lastRow="0" w:firstColumn="0" w:lastColumn="0" w:oddVBand="0" w:evenVBand="0" w:oddHBand="1" w:evenHBand="0" w:firstRowFirstColumn="0" w:firstRowLastColumn="0" w:lastRowFirstColumn="0" w:lastRowLastColumn="0"/>
             </w:pPr>
             <w:r>
-              <w:t>Alcohol consumption on the weekend (categorical: from 1 - very low to 5 - very high)</w:t>
+              <w:t>Alcohol consumption on the weekend (</w:t>
+            </w:r>
+            <w:r>
+              <w:t>Very Low, Low, Moderate, High, Very High</w:t>
+            </w:r>
+            <w:r>
+              <w:t>)</w:t>
             </w:r>
           </w:p>
         </w:tc>
@@ -1309,13 +1422,11 @@
           </w:tcPr>
           <w:p>
             <w:pPr>
-              <w:spacing w:before="0" w:after="0" w:line="240" w:lineRule="auto"/>
-            </w:pPr>
-            <w:proofErr w:type="spellStart"/>
+              <w:spacing w:before="0"/>
+            </w:pPr>
             <w:r>
               <w:t>Health_Status</w:t>
             </w:r>
-            <w:proofErr w:type="spellEnd"/>
           </w:p>
         </w:tc>
         <w:tc>
@@ -1326,11 +1437,35 @@
           </w:tcPr>
           <w:p>
             <w:pPr>
-              <w:spacing w:before="0" w:after="0" w:line="240" w:lineRule="auto"/>
+              <w:spacing w:before="0"/>
               <w:cnfStyle w:val="000000000000" w:firstRow="0" w:lastRow="0" w:firstColumn="0" w:lastColumn="0" w:oddVBand="0" w:evenVBand="0" w:oddHBand="0" w:evenHBand="0" w:firstRowFirstColumn="0" w:firstRowLastColumn="0" w:lastRowFirstColumn="0" w:lastRowLastColumn="0"/>
             </w:pPr>
             <w:r>
-              <w:t>Current health status (categorical: from 1 - very bad to 5 - very good)</w:t>
+              <w:t>Current health status (</w:t>
+            </w:r>
+            <w:r>
+              <w:t xml:space="preserve">Very </w:t>
+            </w:r>
+            <w:r>
+              <w:t>Poor</w:t>
+            </w:r>
+            <w:r>
+              <w:t xml:space="preserve">, </w:t>
+            </w:r>
+            <w:r>
+              <w:t>Poor</w:t>
+            </w:r>
+            <w:r>
+              <w:t>, Fai</w:t>
+            </w:r>
+            <w:r>
+              <w:t>r</w:t>
+            </w:r>
+            <w:r>
+              <w:t>, Good, Very Good</w:t>
+            </w:r>
+            <w:r>
+              <w:t>)</w:t>
             </w:r>
           </w:p>
         </w:tc>
@@ -1349,13 +1484,11 @@
           </w:tcPr>
           <w:p>
             <w:pPr>
-              <w:spacing w:before="0" w:after="0" w:line="240" w:lineRule="auto"/>
-            </w:pPr>
-            <w:proofErr w:type="spellStart"/>
+              <w:spacing w:before="0"/>
+            </w:pPr>
             <w:r>
               <w:t>School_Absence</w:t>
             </w:r>
-            <w:proofErr w:type="spellEnd"/>
           </w:p>
         </w:tc>
         <w:tc>
@@ -1366,11 +1499,17 @@
           </w:tcPr>
           <w:p>
             <w:pPr>
-              <w:spacing w:before="0" w:after="0" w:line="240" w:lineRule="auto"/>
+              <w:spacing w:before="0"/>
               <w:cnfStyle w:val="000000100000" w:firstRow="0" w:lastRow="0" w:firstColumn="0" w:lastColumn="0" w:oddVBand="0" w:evenVBand="0" w:oddHBand="1" w:evenHBand="0" w:firstRowFirstColumn="0" w:firstRowLastColumn="0" w:lastRowFirstColumn="0" w:lastRowLastColumn="0"/>
             </w:pPr>
             <w:r>
-              <w:t>Number of school absences (numeric: from 0 to 93)</w:t>
+              <w:t>Number of school absences (numeric: from 0 to 3</w:t>
+            </w:r>
+            <w:r>
+              <w:t>2</w:t>
+            </w:r>
+            <w:r>
+              <w:t>)</w:t>
             </w:r>
           </w:p>
         </w:tc>
@@ -1388,7 +1527,7 @@
           </w:tcPr>
           <w:p>
             <w:pPr>
-              <w:spacing w:before="0" w:after="0" w:line="240" w:lineRule="auto"/>
+              <w:spacing w:before="0"/>
             </w:pPr>
             <w:r>
               <w:t>Grade_1st_Semester</w:t>
@@ -1403,7 +1542,7 @@
           </w:tcPr>
           <w:p>
             <w:pPr>
-              <w:spacing w:before="0" w:after="0" w:line="240" w:lineRule="auto"/>
+              <w:spacing w:before="0"/>
               <w:cnfStyle w:val="000000000000" w:firstRow="0" w:lastRow="0" w:firstColumn="0" w:lastColumn="0" w:oddVBand="0" w:evenVBand="0" w:oddHBand="0" w:evenHBand="0" w:firstRowFirstColumn="0" w:firstRowLastColumn="0" w:lastRowFirstColumn="0" w:lastRowLastColumn="0"/>
             </w:pPr>
             <w:r>
@@ -1429,7 +1568,7 @@
           </w:tcPr>
           <w:p>
             <w:pPr>
-              <w:spacing w:before="0" w:after="0" w:line="240" w:lineRule="auto"/>
+              <w:spacing w:before="0"/>
             </w:pPr>
             <w:r>
               <w:t>Grade_2nd_Semester</w:t>
@@ -1444,7 +1583,7 @@
           </w:tcPr>
           <w:p>
             <w:pPr>
-              <w:spacing w:before="0" w:after="0" w:line="240" w:lineRule="auto"/>
+              <w:spacing w:before="0"/>
               <w:cnfStyle w:val="000000100000" w:firstRow="0" w:lastRow="0" w:firstColumn="0" w:lastColumn="0" w:oddVBand="0" w:evenVBand="0" w:oddHBand="1" w:evenHBand="0" w:firstRowFirstColumn="0" w:firstRowLastColumn="0" w:lastRowFirstColumn="0" w:lastRowLastColumn="0"/>
             </w:pPr>
             <w:r>
@@ -1463,8 +1602,169 @@
         <w:pStyle w:val="Heading1"/>
       </w:pPr>
       <w:r>
-        <w:br w:type="page"/>
-      </w:r>
+        <w:t>INITIAL PLAN FOR DATA EXPLORATIoN</w:t>
+      </w:r>
+    </w:p>
+    <w:p>
+      <w:pPr>
+        <w:pStyle w:val="ListParagraph"/>
+        <w:numPr>
+          <w:ilvl w:val="0"/>
+          <w:numId w:val="2"/>
+        </w:numPr>
+      </w:pPr>
+      <w:r>
+        <w:t>Examine the size, dimensions, type of contents, and inconsistencies within the dataset.</w:t>
+      </w:r>
+    </w:p>
+    <w:p>
+      <w:pPr>
+        <w:pStyle w:val="ListParagraph"/>
+        <w:numPr>
+          <w:ilvl w:val="0"/>
+          <w:numId w:val="2"/>
+        </w:numPr>
+      </w:pPr>
+      <w:r>
+        <w:t xml:space="preserve">Clean the data by handling any missing values or outliers. </w:t>
+      </w:r>
+    </w:p>
+    <w:p>
+      <w:pPr>
+        <w:pStyle w:val="ListParagraph"/>
+        <w:numPr>
+          <w:ilvl w:val="0"/>
+          <w:numId w:val="2"/>
+        </w:numPr>
+      </w:pPr>
+      <w:r>
+        <w:t xml:space="preserve">Perform necessary transformations, by encoding and scaling the data. It's worth testing different approaches for this step based on insights from step 4. </w:t>
+      </w:r>
+    </w:p>
+    <w:p>
+      <w:pPr>
+        <w:pStyle w:val="ListParagraph"/>
+        <w:numPr>
+          <w:ilvl w:val="0"/>
+          <w:numId w:val="2"/>
+        </w:numPr>
+      </w:pPr>
+      <w:r>
+        <w:t>Visualize data using various tools and look for features that may indicate correlations between alcohol consumption, academic performance, and student information.</w:t>
+      </w:r>
+    </w:p>
+    <w:p>
+      <w:pPr>
+        <w:pStyle w:val="ListParagraph"/>
+        <w:numPr>
+          <w:ilvl w:val="0"/>
+          <w:numId w:val="2"/>
+        </w:numPr>
+      </w:pPr>
+      <w:r>
+        <w:t>Utilize visual indicators and descriptive statistics</w:t>
+      </w:r>
+      <w:r>
+        <w:t xml:space="preserve"> </w:t>
+      </w:r>
+      <w:r>
+        <w:t xml:space="preserve">to </w:t>
+      </w:r>
+      <w:r>
+        <w:t>formulate hypothes</w:t>
+      </w:r>
+      <w:r>
+        <w:t>e</w:t>
+      </w:r>
+      <w:r>
+        <w:t>s</w:t>
+      </w:r>
+      <w:r>
+        <w:t>.</w:t>
+      </w:r>
+    </w:p>
+    <w:p>
+      <w:pPr>
+        <w:pStyle w:val="ListParagraph"/>
+        <w:numPr>
+          <w:ilvl w:val="0"/>
+          <w:numId w:val="2"/>
+        </w:numPr>
+      </w:pPr>
+      <w:r>
+        <w:t>Perform trivial hypotheses testing and evaluate the validity of the assertions.</w:t>
+      </w:r>
+    </w:p>
+    <w:p>
+      <w:pPr>
+        <w:pStyle w:val="ListParagraph"/>
+        <w:numPr>
+          <w:ilvl w:val="0"/>
+          <w:numId w:val="2"/>
+        </w:numPr>
+      </w:pPr>
+      <w:r>
+        <w:t>Identify areas for improvement and further development.</w:t>
+      </w:r>
+    </w:p>
+    <w:p>
+      <w:pPr>
+        <w:pStyle w:val="Heading1"/>
+      </w:pPr>
+      <w:r>
+        <w:t>Data Cleaning and feature engineering</w:t>
+      </w:r>
+    </w:p>
+    <w:p>
+      <w:pPr>
+        <w:pStyle w:val="Heading2"/>
+      </w:pPr>
+      <w:r>
+        <w:t>notes on approach</w:t>
+      </w:r>
+    </w:p>
+    <w:p>
+      <w:pPr>
+        <w:pStyle w:val="ListParagraph"/>
+        <w:numPr>
+          <w:ilvl w:val="0"/>
+          <w:numId w:val="4"/>
+        </w:numPr>
+      </w:pPr>
+      <w:r>
+        <w:t xml:space="preserve">Some </w:t>
+      </w:r>
+      <w:r>
+        <w:t xml:space="preserve">data points do not have values for Father’s Education and Mother’s Education. While numerical values may be estimated from other data, it is not possible to accurately “guess” their education levels. Thus, these data points are removed from the dataset when considering </w:t>
+      </w:r>
+      <w:r>
+        <w:t xml:space="preserve">the impact of </w:t>
+      </w:r>
+      <w:r>
+        <w:t>these features.</w:t>
+      </w:r>
+    </w:p>
+    <w:p>
+      <w:pPr>
+        <w:pStyle w:val="ListParagraph"/>
+        <w:numPr>
+          <w:ilvl w:val="0"/>
+          <w:numId w:val="4"/>
+        </w:numPr>
+      </w:pPr>
+      <w:r>
+        <w:t>M</w:t>
+      </w:r>
+      <w:r>
+        <w:t xml:space="preserve">ost of the features in this dataset have non-numeric values. These values have been encoded for further use. </w:t>
+      </w:r>
+    </w:p>
+    <w:p/>
+    <w:p/>
+    <w:p>
+      <w:pPr>
+        <w:pStyle w:val="Heading1"/>
+      </w:pPr>
       <w:r>
         <w:lastRenderedPageBreak/>
         <w:t>Quality of data</w:t>
@@ -1483,61 +1783,66 @@
       <w:r>
         <w:t xml:space="preserve">. </w:t>
       </w:r>
+      <w:r>
+        <w:t xml:space="preserve">This may potentially introduce some biases in analyzing high school students’ attitudes </w:t>
+      </w:r>
+      <w:r>
+        <w:t>toward</w:t>
+      </w:r>
+      <w:r>
+        <w:t xml:space="preserve"> alcohol consumption and produce skewed results. </w:t>
+      </w:r>
     </w:p>
     <w:p>
       <w:pPr>
         <w:pStyle w:val="Heading2"/>
-        <w:rPr>
-          <w:shd w:val="clear" w:color="auto" w:fill="FFFFFF"/>
-        </w:rPr>
-      </w:pPr>
-      <w:r>
-        <w:rPr>
-          <w:shd w:val="clear" w:color="auto" w:fill="FFFFFF"/>
-        </w:rPr>
+      </w:pPr>
+      <w:r>
         <w:t>REQUEST FOR ADDITIONAL DATA</w:t>
       </w:r>
     </w:p>
     <w:p>
       <w:r>
-        <w:rPr>
-          <w:shd w:val="clear" w:color="auto" w:fill="FFFFFF"/>
-        </w:rPr>
-        <w:t xml:space="preserve">quality of this data set and a request for additional data if </w:t>
-      </w:r>
-      <w:proofErr w:type="gramStart"/>
-      <w:r>
-        <w:rPr>
-          <w:shd w:val="clear" w:color="auto" w:fill="FFFFFF"/>
-        </w:rPr>
-        <w:t>needed</w:t>
-      </w:r>
-      <w:proofErr w:type="gramEnd"/>
+        <w:t>Expand the survey to multiple schools in multiple locations across Portugal.</w:t>
+      </w:r>
+      <w:r>
+        <w:t xml:space="preserve"> </w:t>
+      </w:r>
     </w:p>
     <w:p>
-      <w:pPr>
-        <w:pStyle w:val="Heading1"/>
-      </w:pPr>
-      <w:r>
-        <w:t>Appendix A: SCREENSHOTS</w:t>
+      <w:r>
+        <w:t xml:space="preserve">Parent/guardian alcohol consumption. Self-reported average drinking age within the family. </w:t>
       </w:r>
     </w:p>
     <w:p>
-      <w:pPr>
-        <w:pStyle w:val="Heading2"/>
-      </w:pPr>
-      <w:r>
-        <w:t xml:space="preserve">1) </w:t>
-      </w:r>
-      <w:r>
-        <w:t>First 5 rows of data</w:t>
+      <w:r>
+        <w:t xml:space="preserve">Define and collect metrics on the quality of education and student’s family finances (income, and assets). </w:t>
       </w:r>
     </w:p>
     <w:p>
       <w:pPr>
+        <w:pStyle w:val="Heading1"/>
+      </w:pPr>
+      <w:r>
+        <w:t>Appendix A: SCREENSHOTS</w:t>
+      </w:r>
+    </w:p>
+    <w:p>
+      <w:pPr>
+        <w:pStyle w:val="Heading2"/>
+      </w:pPr>
+      <w:r>
+        <w:t>1) First 5 rows of data</w:t>
+      </w:r>
+    </w:p>
+    <w:p>
+      <w:pPr>
         <w:jc w:val="center"/>
       </w:pPr>
       <w:r>
+        <w:rPr>
+          <w:noProof/>
+        </w:rPr>
         <w:drawing>
           <wp:inline distT="0" distB="0" distL="0" distR="0" wp14:anchorId="640FE41A" wp14:editId="50AEABDC">
             <wp:extent cx="4038808" cy="4781796"/>
@@ -1580,6 +1885,10 @@
         <w:jc w:val="center"/>
       </w:pPr>
       <w:r>
+        <w:rPr>
+          <w:noProof/>
+        </w:rPr>
+        <w:lastRenderedPageBreak/>
         <w:drawing>
           <wp:inline distT="0" distB="0" distL="0" distR="0" wp14:anchorId="5803FEC5" wp14:editId="2C51C254">
             <wp:extent cx="3988005" cy="2895749"/>
@@ -1634,10 +1943,8 @@
         <w:pStyle w:val="Heading2"/>
       </w:pPr>
       <w:r>
-        <w:t xml:space="preserve">2) </w:t>
-      </w:r>
-      <w:r>
-        <w:t>FEATURE INFORMATION</w:t>
+        <w:lastRenderedPageBreak/>
+        <w:t>2) FEATURE INFORMATION</w:t>
       </w:r>
     </w:p>
     <w:p>
@@ -1645,6 +1952,9 @@
         <w:jc w:val="center"/>
       </w:pPr>
       <w:r>
+        <w:rPr>
+          <w:noProof/>
+        </w:rPr>
         <w:drawing>
           <wp:inline distT="0" distB="0" distL="0" distR="0" wp14:anchorId="5798E688" wp14:editId="1FD0DD54">
             <wp:extent cx="2978303" cy="5435879"/>
@@ -1682,6 +1992,393 @@
         </w:drawing>
       </w:r>
     </w:p>
+    <w:p>
+      <w:pPr>
+        <w:pStyle w:val="Heading2"/>
+      </w:pPr>
+      <w:r>
+        <w:t>3) Statistical information about numeric attributes (Age, Absence, GRADES)</w:t>
+      </w:r>
+    </w:p>
+    <w:p>
+      <w:pPr>
+        <w:jc w:val="center"/>
+      </w:pPr>
+      <w:r>
+        <w:drawing>
+          <wp:inline distT="0" distB="0" distL="0" distR="0" wp14:anchorId="7C07F20C" wp14:editId="57DDA793">
+            <wp:extent cx="3778444" cy="1263715"/>
+            <wp:effectExtent l="0" t="0" r="0" b="0"/>
+            <wp:docPr id="630376669" name="Picture 1" descr="A screenshot of a computer screen&#10;&#10;Description automatically generated"/>
+            <wp:cNvGraphicFramePr>
+              <a:graphicFrameLocks xmlns:a="http://schemas.openxmlformats.org/drawingml/2006/main" noChangeAspect="1"/>
+            </wp:cNvGraphicFramePr>
+            <a:graphic xmlns:a="http://schemas.openxmlformats.org/drawingml/2006/main">
+              <a:graphicData uri="http://schemas.openxmlformats.org/drawingml/2006/picture">
+                <pic:pic xmlns:pic="http://schemas.openxmlformats.org/drawingml/2006/picture">
+                  <pic:nvPicPr>
+                    <pic:cNvPr id="630376669" name="Picture 1" descr="A screenshot of a computer screen&#10;&#10;Description automatically generated"/>
+                    <pic:cNvPicPr/>
+                  </pic:nvPicPr>
+                  <pic:blipFill>
+                    <a:blip r:embed="rId9"/>
+                    <a:stretch>
+                      <a:fillRect/>
+                    </a:stretch>
+                  </pic:blipFill>
+                  <pic:spPr>
+                    <a:xfrm>
+                      <a:off x="0" y="0"/>
+                      <a:ext cx="3778444" cy="1263715"/>
+                    </a:xfrm>
+                    <a:prstGeom prst="rect">
+                      <a:avLst/>
+                    </a:prstGeom>
+                  </pic:spPr>
+                </pic:pic>
+              </a:graphicData>
+            </a:graphic>
+          </wp:inline>
+        </w:drawing>
+      </w:r>
+    </w:p>
+    <w:p>
+      <w:pPr>
+        <w:pStyle w:val="Heading2"/>
+      </w:pPr>
+      <w:r>
+        <w:t xml:space="preserve">4) VALUE COUNTS </w:t>
+      </w:r>
+    </w:p>
+    <w:p>
+      <w:pPr>
+        <w:jc w:val="center"/>
+      </w:pPr>
+      <w:r>
+        <w:lastRenderedPageBreak/>
+        <w:drawing>
+          <wp:inline distT="0" distB="0" distL="0" distR="0" wp14:anchorId="10661A4B" wp14:editId="380B76F4">
+            <wp:extent cx="1505027" cy="3511730"/>
+            <wp:effectExtent l="0" t="0" r="0" b="0"/>
+            <wp:docPr id="1517637227" name="Picture 1"/>
+            <wp:cNvGraphicFramePr>
+              <a:graphicFrameLocks xmlns:a="http://schemas.openxmlformats.org/drawingml/2006/main" noChangeAspect="1"/>
+            </wp:cNvGraphicFramePr>
+            <a:graphic xmlns:a="http://schemas.openxmlformats.org/drawingml/2006/main">
+              <a:graphicData uri="http://schemas.openxmlformats.org/drawingml/2006/picture">
+                <pic:pic xmlns:pic="http://schemas.openxmlformats.org/drawingml/2006/picture">
+                  <pic:nvPicPr>
+                    <pic:cNvPr id="1517637227" name=""/>
+                    <pic:cNvPicPr/>
+                  </pic:nvPicPr>
+                  <pic:blipFill>
+                    <a:blip r:embed="rId10"/>
+                    <a:stretch>
+                      <a:fillRect/>
+                    </a:stretch>
+                  </pic:blipFill>
+                  <pic:spPr>
+                    <a:xfrm>
+                      <a:off x="0" y="0"/>
+                      <a:ext cx="1505027" cy="3511730"/>
+                    </a:xfrm>
+                    <a:prstGeom prst="rect">
+                      <a:avLst/>
+                    </a:prstGeom>
+                  </pic:spPr>
+                </pic:pic>
+              </a:graphicData>
+            </a:graphic>
+          </wp:inline>
+        </w:drawing>
+      </w:r>
+      <w:r>
+        <w:t xml:space="preserve">    </w:t>
+      </w:r>
+      <w:r>
+        <w:drawing>
+          <wp:inline distT="0" distB="0" distL="0" distR="0" wp14:anchorId="39911728" wp14:editId="0E322729">
+            <wp:extent cx="1587582" cy="3283119"/>
+            <wp:effectExtent l="0" t="0" r="0" b="0"/>
+            <wp:docPr id="876808033" name="Picture 1" descr="A screenshot of a computer&#10;&#10;Description automatically generated"/>
+            <wp:cNvGraphicFramePr>
+              <a:graphicFrameLocks xmlns:a="http://schemas.openxmlformats.org/drawingml/2006/main" noChangeAspect="1"/>
+            </wp:cNvGraphicFramePr>
+            <a:graphic xmlns:a="http://schemas.openxmlformats.org/drawingml/2006/main">
+              <a:graphicData uri="http://schemas.openxmlformats.org/drawingml/2006/picture">
+                <pic:pic xmlns:pic="http://schemas.openxmlformats.org/drawingml/2006/picture">
+                  <pic:nvPicPr>
+                    <pic:cNvPr id="876808033" name="Picture 1" descr="A screenshot of a computer&#10;&#10;Description automatically generated"/>
+                    <pic:cNvPicPr/>
+                  </pic:nvPicPr>
+                  <pic:blipFill>
+                    <a:blip r:embed="rId11"/>
+                    <a:stretch>
+                      <a:fillRect/>
+                    </a:stretch>
+                  </pic:blipFill>
+                  <pic:spPr>
+                    <a:xfrm>
+                      <a:off x="0" y="0"/>
+                      <a:ext cx="1587582" cy="3283119"/>
+                    </a:xfrm>
+                    <a:prstGeom prst="rect">
+                      <a:avLst/>
+                    </a:prstGeom>
+                  </pic:spPr>
+                </pic:pic>
+              </a:graphicData>
+            </a:graphic>
+          </wp:inline>
+        </w:drawing>
+      </w:r>
+      <w:r>
+        <w:t xml:space="preserve">    </w:t>
+      </w:r>
+      <w:r>
+        <w:drawing>
+          <wp:inline distT="0" distB="0" distL="0" distR="0" wp14:anchorId="6A83E5EC" wp14:editId="61187AC7">
+            <wp:extent cx="1530429" cy="3092609"/>
+            <wp:effectExtent l="0" t="0" r="0" b="0"/>
+            <wp:docPr id="1486783997" name="Picture 1" descr="A screenshot of a computer&#10;&#10;Description automatically generated"/>
+            <wp:cNvGraphicFramePr>
+              <a:graphicFrameLocks xmlns:a="http://schemas.openxmlformats.org/drawingml/2006/main" noChangeAspect="1"/>
+            </wp:cNvGraphicFramePr>
+            <a:graphic xmlns:a="http://schemas.openxmlformats.org/drawingml/2006/main">
+              <a:graphicData uri="http://schemas.openxmlformats.org/drawingml/2006/picture">
+                <pic:pic xmlns:pic="http://schemas.openxmlformats.org/drawingml/2006/picture">
+                  <pic:nvPicPr>
+                    <pic:cNvPr id="1486783997" name="Picture 1" descr="A screenshot of a computer&#10;&#10;Description automatically generated"/>
+                    <pic:cNvPicPr/>
+                  </pic:nvPicPr>
+                  <pic:blipFill>
+                    <a:blip r:embed="rId12"/>
+                    <a:stretch>
+                      <a:fillRect/>
+                    </a:stretch>
+                  </pic:blipFill>
+                  <pic:spPr>
+                    <a:xfrm>
+                      <a:off x="0" y="0"/>
+                      <a:ext cx="1530429" cy="3092609"/>
+                    </a:xfrm>
+                    <a:prstGeom prst="rect">
+                      <a:avLst/>
+                    </a:prstGeom>
+                  </pic:spPr>
+                </pic:pic>
+              </a:graphicData>
+            </a:graphic>
+          </wp:inline>
+        </w:drawing>
+      </w:r>
+      <w:r>
+        <w:t xml:space="preserve"> </w:t>
+      </w:r>
+    </w:p>
+    <w:p>
+      <w:pPr>
+        <w:jc w:val="center"/>
+      </w:pPr>
+      <w:r>
+        <w:lastRenderedPageBreak/>
+        <w:drawing>
+          <wp:inline distT="0" distB="0" distL="0" distR="0" wp14:anchorId="18F70042" wp14:editId="56D1A40A">
+            <wp:extent cx="1397072" cy="3676839"/>
+            <wp:effectExtent l="0" t="0" r="0" b="0"/>
+            <wp:docPr id="899817722" name="Picture 1" descr="A screenshot of a computer&#10;&#10;Description automatically generated"/>
+            <wp:cNvGraphicFramePr>
+              <a:graphicFrameLocks xmlns:a="http://schemas.openxmlformats.org/drawingml/2006/main" noChangeAspect="1"/>
+            </wp:cNvGraphicFramePr>
+            <a:graphic xmlns:a="http://schemas.openxmlformats.org/drawingml/2006/main">
+              <a:graphicData uri="http://schemas.openxmlformats.org/drawingml/2006/picture">
+                <pic:pic xmlns:pic="http://schemas.openxmlformats.org/drawingml/2006/picture">
+                  <pic:nvPicPr>
+                    <pic:cNvPr id="899817722" name="Picture 1" descr="A screenshot of a computer&#10;&#10;Description automatically generated"/>
+                    <pic:cNvPicPr/>
+                  </pic:nvPicPr>
+                  <pic:blipFill>
+                    <a:blip r:embed="rId13"/>
+                    <a:stretch>
+                      <a:fillRect/>
+                    </a:stretch>
+                  </pic:blipFill>
+                  <pic:spPr>
+                    <a:xfrm>
+                      <a:off x="0" y="0"/>
+                      <a:ext cx="1397072" cy="3676839"/>
+                    </a:xfrm>
+                    <a:prstGeom prst="rect">
+                      <a:avLst/>
+                    </a:prstGeom>
+                  </pic:spPr>
+                </pic:pic>
+              </a:graphicData>
+            </a:graphic>
+          </wp:inline>
+        </w:drawing>
+      </w:r>
+      <w:r>
+        <w:t xml:space="preserve">    </w:t>
+      </w:r>
+      <w:r>
+        <w:drawing>
+          <wp:inline distT="0" distB="0" distL="0" distR="0" wp14:anchorId="4CC69FF6" wp14:editId="7AF37F9A">
+            <wp:extent cx="1524078" cy="3378374"/>
+            <wp:effectExtent l="0" t="0" r="0" b="0"/>
+            <wp:docPr id="755063947" name="Picture 1" descr="A screenshot of a computer&#10;&#10;Description automatically generated"/>
+            <wp:cNvGraphicFramePr>
+              <a:graphicFrameLocks xmlns:a="http://schemas.openxmlformats.org/drawingml/2006/main" noChangeAspect="1"/>
+            </wp:cNvGraphicFramePr>
+            <a:graphic xmlns:a="http://schemas.openxmlformats.org/drawingml/2006/main">
+              <a:graphicData uri="http://schemas.openxmlformats.org/drawingml/2006/picture">
+                <pic:pic xmlns:pic="http://schemas.openxmlformats.org/drawingml/2006/picture">
+                  <pic:nvPicPr>
+                    <pic:cNvPr id="755063947" name="Picture 1" descr="A screenshot of a computer&#10;&#10;Description automatically generated"/>
+                    <pic:cNvPicPr/>
+                  </pic:nvPicPr>
+                  <pic:blipFill>
+                    <a:blip r:embed="rId14"/>
+                    <a:stretch>
+                      <a:fillRect/>
+                    </a:stretch>
+                  </pic:blipFill>
+                  <pic:spPr>
+                    <a:xfrm>
+                      <a:off x="0" y="0"/>
+                      <a:ext cx="1524078" cy="3378374"/>
+                    </a:xfrm>
+                    <a:prstGeom prst="rect">
+                      <a:avLst/>
+                    </a:prstGeom>
+                  </pic:spPr>
+                </pic:pic>
+              </a:graphicData>
+            </a:graphic>
+          </wp:inline>
+        </w:drawing>
+      </w:r>
+      <w:r>
+        <w:t xml:space="preserve">    </w:t>
+      </w:r>
+      <w:r>
+        <w:drawing>
+          <wp:inline distT="0" distB="0" distL="0" distR="0" wp14:anchorId="7ABA43F4" wp14:editId="56CDE1D9">
+            <wp:extent cx="1378021" cy="3130711"/>
+            <wp:effectExtent l="0" t="0" r="0" b="0"/>
+            <wp:docPr id="313682713" name="Picture 1" descr="A screenshot of a computer&#10;&#10;Description automatically generated"/>
+            <wp:cNvGraphicFramePr>
+              <a:graphicFrameLocks xmlns:a="http://schemas.openxmlformats.org/drawingml/2006/main" noChangeAspect="1"/>
+            </wp:cNvGraphicFramePr>
+            <a:graphic xmlns:a="http://schemas.openxmlformats.org/drawingml/2006/main">
+              <a:graphicData uri="http://schemas.openxmlformats.org/drawingml/2006/picture">
+                <pic:pic xmlns:pic="http://schemas.openxmlformats.org/drawingml/2006/picture">
+                  <pic:nvPicPr>
+                    <pic:cNvPr id="313682713" name="Picture 1" descr="A screenshot of a computer&#10;&#10;Description automatically generated"/>
+                    <pic:cNvPicPr/>
+                  </pic:nvPicPr>
+                  <pic:blipFill>
+                    <a:blip r:embed="rId15"/>
+                    <a:stretch>
+                      <a:fillRect/>
+                    </a:stretch>
+                  </pic:blipFill>
+                  <pic:spPr>
+                    <a:xfrm>
+                      <a:off x="0" y="0"/>
+                      <a:ext cx="1378021" cy="3130711"/>
+                    </a:xfrm>
+                    <a:prstGeom prst="rect">
+                      <a:avLst/>
+                    </a:prstGeom>
+                  </pic:spPr>
+                </pic:pic>
+              </a:graphicData>
+            </a:graphic>
+          </wp:inline>
+        </w:drawing>
+      </w:r>
+      <w:r>
+        <w:t xml:space="preserve">    </w:t>
+      </w:r>
+      <w:r>
+        <w:drawing>
+          <wp:inline distT="0" distB="0" distL="0" distR="0" wp14:anchorId="4120E1B7" wp14:editId="25800425">
+            <wp:extent cx="1397072" cy="3283119"/>
+            <wp:effectExtent l="0" t="0" r="0" b="0"/>
+            <wp:docPr id="450934906" name="Picture 1" descr="A screenshot of a computer&#10;&#10;Description automatically generated"/>
+            <wp:cNvGraphicFramePr>
+              <a:graphicFrameLocks xmlns:a="http://schemas.openxmlformats.org/drawingml/2006/main" noChangeAspect="1"/>
+            </wp:cNvGraphicFramePr>
+            <a:graphic xmlns:a="http://schemas.openxmlformats.org/drawingml/2006/main">
+              <a:graphicData uri="http://schemas.openxmlformats.org/drawingml/2006/picture">
+                <pic:pic xmlns:pic="http://schemas.openxmlformats.org/drawingml/2006/picture">
+                  <pic:nvPicPr>
+                    <pic:cNvPr id="450934906" name="Picture 1" descr="A screenshot of a computer&#10;&#10;Description automatically generated"/>
+                    <pic:cNvPicPr/>
+                  </pic:nvPicPr>
+                  <pic:blipFill>
+                    <a:blip r:embed="rId16"/>
+                    <a:stretch>
+                      <a:fillRect/>
+                    </a:stretch>
+                  </pic:blipFill>
+                  <pic:spPr>
+                    <a:xfrm>
+                      <a:off x="0" y="0"/>
+                      <a:ext cx="1397072" cy="3283119"/>
+                    </a:xfrm>
+                    <a:prstGeom prst="rect">
+                      <a:avLst/>
+                    </a:prstGeom>
+                  </pic:spPr>
+                </pic:pic>
+              </a:graphicData>
+            </a:graphic>
+          </wp:inline>
+        </w:drawing>
+      </w:r>
+      <w:r>
+        <w:t xml:space="preserve">    </w:t>
+      </w:r>
+      <w:r>
+        <w:drawing>
+          <wp:inline distT="0" distB="0" distL="0" distR="0" wp14:anchorId="73D70200" wp14:editId="1A74BDF4">
+            <wp:extent cx="1339919" cy="2171812"/>
+            <wp:effectExtent l="0" t="0" r="0" b="0"/>
+            <wp:docPr id="101279462" name="Picture 1" descr="A screenshot of a computer&#10;&#10;Description automatically generated"/>
+            <wp:cNvGraphicFramePr>
+              <a:graphicFrameLocks xmlns:a="http://schemas.openxmlformats.org/drawingml/2006/main" noChangeAspect="1"/>
+            </wp:cNvGraphicFramePr>
+            <a:graphic xmlns:a="http://schemas.openxmlformats.org/drawingml/2006/main">
+              <a:graphicData uri="http://schemas.openxmlformats.org/drawingml/2006/picture">
+                <pic:pic xmlns:pic="http://schemas.openxmlformats.org/drawingml/2006/picture">
+                  <pic:nvPicPr>
+                    <pic:cNvPr id="101279462" name="Picture 1" descr="A screenshot of a computer&#10;&#10;Description automatically generated"/>
+                    <pic:cNvPicPr/>
+                  </pic:nvPicPr>
+                  <pic:blipFill>
+                    <a:blip r:embed="rId17"/>
+                    <a:stretch>
+                      <a:fillRect/>
+                    </a:stretch>
+                  </pic:blipFill>
+                  <pic:spPr>
+                    <a:xfrm>
+                      <a:off x="0" y="0"/>
+                      <a:ext cx="1339919" cy="2171812"/>
+                    </a:xfrm>
+                    <a:prstGeom prst="rect">
+                      <a:avLst/>
+                    </a:prstGeom>
+                  </pic:spPr>
+                </pic:pic>
+              </a:graphicData>
+            </a:graphic>
+          </wp:inline>
+        </w:drawing>
+      </w:r>
+    </w:p>
     <w:p/>
     <w:p>
       <w:pPr>
@@ -1693,87 +2390,8 @@
     </w:p>
     <w:p>
       <w:r>
-        <w:t xml:space="preserve">P. Cortez e A. Silva. </w:t>
-      </w:r>
-      <w:proofErr w:type="spellStart"/>
-      <w:r>
-        <w:t>Usando</w:t>
-      </w:r>
-      <w:proofErr w:type="spellEnd"/>
-      <w:r>
-        <w:t xml:space="preserve"> a </w:t>
-      </w:r>
-      <w:proofErr w:type="spellStart"/>
-      <w:r>
-        <w:t>Mineração</w:t>
-      </w:r>
-      <w:proofErr w:type="spellEnd"/>
-      <w:r>
-        <w:t xml:space="preserve"> de Dados para </w:t>
-      </w:r>
-      <w:proofErr w:type="spellStart"/>
-      <w:r>
-        <w:t>Prever</w:t>
-      </w:r>
-      <w:proofErr w:type="spellEnd"/>
-      <w:r>
-        <w:t xml:space="preserve"> o </w:t>
-      </w:r>
-      <w:proofErr w:type="spellStart"/>
-      <w:r>
-        <w:t>Desempenho</w:t>
-      </w:r>
-      <w:proofErr w:type="spellEnd"/>
-      <w:r>
-        <w:t xml:space="preserve"> do </w:t>
-      </w:r>
-      <w:proofErr w:type="spellStart"/>
-      <w:r>
-        <w:t>Aluno</w:t>
-      </w:r>
-      <w:proofErr w:type="spellEnd"/>
-      <w:r>
-        <w:t xml:space="preserve"> do Ensino </w:t>
-      </w:r>
-      <w:proofErr w:type="spellStart"/>
-      <w:r>
-        <w:t>Médio</w:t>
-      </w:r>
-      <w:proofErr w:type="spellEnd"/>
-      <w:r>
-        <w:t xml:space="preserve">. Em A. Brito e J. Teixeira Eds., Proceedings of 5th </w:t>
-      </w:r>
-      <w:proofErr w:type="spellStart"/>
-      <w:r>
-        <w:t>FUture</w:t>
-      </w:r>
-      <w:proofErr w:type="spellEnd"/>
-      <w:r>
-        <w:t xml:space="preserve"> </w:t>
-      </w:r>
-      <w:proofErr w:type="spellStart"/>
-      <w:r>
-        <w:t>BUsiness</w:t>
-      </w:r>
-      <w:proofErr w:type="spellEnd"/>
-      <w:r>
-        <w:t xml:space="preserve"> </w:t>
-      </w:r>
-      <w:proofErr w:type="spellStart"/>
-      <w:r>
-        <w:t>TEChnology</w:t>
-      </w:r>
-      <w:proofErr w:type="spellEnd"/>
-      <w:r>
-        <w:t xml:space="preserve"> Conference (FUBUTEC 2008) pp. 5-12, Porto, Portugal, </w:t>
-      </w:r>
-      <w:proofErr w:type="spellStart"/>
-      <w:r>
-        <w:t>abril</w:t>
-      </w:r>
-      <w:proofErr w:type="spellEnd"/>
-      <w:r>
-        <w:t xml:space="preserve"> de 2008, EUROSIS, ISBN 978-9077381-39-7.</w:t>
+        <w:lastRenderedPageBreak/>
+        <w:t>P. Cortez e A. Silva. Usando a Mineração de Dados para Prever o Desempenho do Aluno do Ensino Médio. Em A. Brito e J. Teixeira Eds., Proceedings of 5th FUture BUsiness TEChnology Conference (FUBUTEC 2008) pp. 5-12, Porto, Portugal, abril de 2008, EUROSIS, ISBN 978-9077381-39-7.</w:t>
       </w:r>
     </w:p>
     <w:sectPr>
@@ -1789,6 +2407,273 @@
 <file path=word/numbering.xml><?xml version="1.0" encoding="utf-8"?>
 <w:numbering xmlns:wpc="http://schemas.microsoft.com/office/word/2010/wordprocessingCanvas" xmlns:cx="http://schemas.microsoft.com/office/drawing/2014/chartex" xmlns:cx1="http://schemas.microsoft.com/office/drawing/2015/9/8/chartex" xmlns:cx2="http://schemas.microsoft.com/office/drawing/2015/10/21/chartex" xmlns:cx3="http://schemas.microsoft.com/office/drawing/2016/5/9/chartex" xmlns:cx4="http://schemas.microsoft.com/office/drawing/2016/5/10/chartex" xmlns:cx5="http://schemas.microsoft.com/office/drawing/2016/5/11/chartex" xmlns:cx6="http://schemas.microsoft.com/office/drawing/2016/5/12/chartex" xmlns:cx7="http://schemas.microsoft.com/office/drawing/2016/5/13/chartex" xmlns:cx8="http://schemas.microsoft.com/office/drawing/2016/5/14/chartex" xmlns:mc="http://schemas.openxmlformats.org/markup-compatibility/2006" xmlns:aink="http://schemas.microsoft.com/office/drawing/2016/ink" xmlns:am3d="http://schemas.microsoft.com/office/drawing/2017/model3d" xmlns:o="urn:schemas-microsoft-com:office:office" xmlns:oel="http://schemas.microsoft.com/office/2019/extlst" xmlns:r="http://schemas.openxmlformats.org/officeDocument/2006/relationships" xmlns:m="http://schemas.openxmlformats.org/officeDocument/2006/math" xmlns:v="urn:schemas-microsoft-com:vml" xmlns:wp14="http://schemas.microsoft.com/office/word/2010/wordprocessingDrawing" xmlns:wp="http://schemas.openxmlformats.org/drawingml/2006/wordprocessingDrawing" xmlns:w10="urn:schemas-microsoft-com:office:word" xmlns:w="http://schemas.openxmlformats.org/wordprocessingml/2006/main" xmlns:w14="http://schemas.microsoft.com/office/word/2010/wordml" xmlns:w15="http://schemas.microsoft.com/office/word/2012/wordml" xmlns:w16cex="http://schemas.microsoft.com/office/word/2018/wordml/cex" xmlns:w16cid="http://schemas.microsoft.com/office/word/2016/wordml/cid" xmlns:w16="http://schemas.microsoft.com/office/word/2018/wordml" xmlns:w16sdtdh="http://schemas.microsoft.com/office/word/2020/wordml/sdtdatahash" xmlns:w16se="http://schemas.microsoft.com/office/word/2015/wordml/symex" xmlns:wpg="http://schemas.microsoft.com/office/word/2010/wordprocessingGroup" xmlns:wpi="http://schemas.microsoft.com/office/word/2010/wordprocessingInk" xmlns:wne="http://schemas.microsoft.com/office/word/2006/wordml" xmlns:wps="http://schemas.microsoft.com/office/word/2010/wordprocessingShape" mc:Ignorable="w14 w15 w16se w16cid w16 w16cex w16sdtdh wp14">
   <w:abstractNum w:abstractNumId="0" w15:restartNumberingAfterBreak="0">
+    <w:nsid w:val="1A71078F"/>
+    <w:multiLevelType w:val="hybridMultilevel"/>
+    <w:tmpl w:val="FA24FB72"/>
+    <w:lvl w:ilvl="0" w:tplc="04090011">
+      <w:start w:val="1"/>
+      <w:numFmt w:val="decimal"/>
+      <w:lvlText w:val="%1)"/>
+      <w:lvlJc w:val="left"/>
+      <w:pPr>
+        <w:ind w:left="720" w:hanging="360"/>
+      </w:pPr>
+      <w:rPr>
+        <w:rFonts w:hint="default"/>
+      </w:rPr>
+    </w:lvl>
+    <w:lvl w:ilvl="1" w:tplc="04090019" w:tentative="1">
+      <w:start w:val="1"/>
+      <w:numFmt w:val="lowerLetter"/>
+      <w:lvlText w:val="%2."/>
+      <w:lvlJc w:val="left"/>
+      <w:pPr>
+        <w:ind w:left="1440" w:hanging="360"/>
+      </w:pPr>
+    </w:lvl>
+    <w:lvl w:ilvl="2" w:tplc="0409001B" w:tentative="1">
+      <w:start w:val="1"/>
+      <w:numFmt w:val="lowerRoman"/>
+      <w:lvlText w:val="%3."/>
+      <w:lvlJc w:val="right"/>
+      <w:pPr>
+        <w:ind w:left="2160" w:hanging="180"/>
+      </w:pPr>
+    </w:lvl>
+    <w:lvl w:ilvl="3" w:tplc="0409000F" w:tentative="1">
+      <w:start w:val="1"/>
+      <w:numFmt w:val="decimal"/>
+      <w:lvlText w:val="%4."/>
+      <w:lvlJc w:val="left"/>
+      <w:pPr>
+        <w:ind w:left="2880" w:hanging="360"/>
+      </w:pPr>
+    </w:lvl>
+    <w:lvl w:ilvl="4" w:tplc="04090019" w:tentative="1">
+      <w:start w:val="1"/>
+      <w:numFmt w:val="lowerLetter"/>
+      <w:lvlText w:val="%5."/>
+      <w:lvlJc w:val="left"/>
+      <w:pPr>
+        <w:ind w:left="3600" w:hanging="360"/>
+      </w:pPr>
+    </w:lvl>
+    <w:lvl w:ilvl="5" w:tplc="0409001B" w:tentative="1">
+      <w:start w:val="1"/>
+      <w:numFmt w:val="lowerRoman"/>
+      <w:lvlText w:val="%6."/>
+      <w:lvlJc w:val="right"/>
+      <w:pPr>
+        <w:ind w:left="4320" w:hanging="180"/>
+      </w:pPr>
+    </w:lvl>
+    <w:lvl w:ilvl="6" w:tplc="0409000F" w:tentative="1">
+      <w:start w:val="1"/>
+      <w:numFmt w:val="decimal"/>
+      <w:lvlText w:val="%7."/>
+      <w:lvlJc w:val="left"/>
+      <w:pPr>
+        <w:ind w:left="5040" w:hanging="360"/>
+      </w:pPr>
+    </w:lvl>
+    <w:lvl w:ilvl="7" w:tplc="04090019" w:tentative="1">
+      <w:start w:val="1"/>
+      <w:numFmt w:val="lowerLetter"/>
+      <w:lvlText w:val="%8."/>
+      <w:lvlJc w:val="left"/>
+      <w:pPr>
+        <w:ind w:left="5760" w:hanging="360"/>
+      </w:pPr>
+    </w:lvl>
+    <w:lvl w:ilvl="8" w:tplc="0409001B" w:tentative="1">
+      <w:start w:val="1"/>
+      <w:numFmt w:val="lowerRoman"/>
+      <w:lvlText w:val="%9."/>
+      <w:lvlJc w:val="right"/>
+      <w:pPr>
+        <w:ind w:left="6480" w:hanging="180"/>
+      </w:pPr>
+    </w:lvl>
+  </w:abstractNum>
+  <w:abstractNum w:abstractNumId="1" w15:restartNumberingAfterBreak="0">
+    <w:nsid w:val="231105FE"/>
+    <w:multiLevelType w:val="hybridMultilevel"/>
+    <w:tmpl w:val="3CE69C8A"/>
+    <w:lvl w:ilvl="0" w:tplc="0409000F">
+      <w:start w:val="1"/>
+      <w:numFmt w:val="decimal"/>
+      <w:lvlText w:val="%1."/>
+      <w:lvlJc w:val="left"/>
+      <w:pPr>
+        <w:ind w:left="720" w:hanging="360"/>
+      </w:pPr>
+      <w:rPr>
+        <w:rFonts w:hint="default"/>
+      </w:rPr>
+    </w:lvl>
+    <w:lvl w:ilvl="1" w:tplc="04090019" w:tentative="1">
+      <w:start w:val="1"/>
+      <w:numFmt w:val="lowerLetter"/>
+      <w:lvlText w:val="%2."/>
+      <w:lvlJc w:val="left"/>
+      <w:pPr>
+        <w:ind w:left="1440" w:hanging="360"/>
+      </w:pPr>
+    </w:lvl>
+    <w:lvl w:ilvl="2" w:tplc="0409001B" w:tentative="1">
+      <w:start w:val="1"/>
+      <w:numFmt w:val="lowerRoman"/>
+      <w:lvlText w:val="%3."/>
+      <w:lvlJc w:val="right"/>
+      <w:pPr>
+        <w:ind w:left="2160" w:hanging="180"/>
+      </w:pPr>
+    </w:lvl>
+    <w:lvl w:ilvl="3" w:tplc="0409000F" w:tentative="1">
+      <w:start w:val="1"/>
+      <w:numFmt w:val="decimal"/>
+      <w:lvlText w:val="%4."/>
+      <w:lvlJc w:val="left"/>
+      <w:pPr>
+        <w:ind w:left="2880" w:hanging="360"/>
+      </w:pPr>
+    </w:lvl>
+    <w:lvl w:ilvl="4" w:tplc="04090019" w:tentative="1">
+      <w:start w:val="1"/>
+      <w:numFmt w:val="lowerLetter"/>
+      <w:lvlText w:val="%5."/>
+      <w:lvlJc w:val="left"/>
+      <w:pPr>
+        <w:ind w:left="3600" w:hanging="360"/>
+      </w:pPr>
+    </w:lvl>
+    <w:lvl w:ilvl="5" w:tplc="0409001B" w:tentative="1">
+      <w:start w:val="1"/>
+      <w:numFmt w:val="lowerRoman"/>
+      <w:lvlText w:val="%6."/>
+      <w:lvlJc w:val="right"/>
+      <w:pPr>
+        <w:ind w:left="4320" w:hanging="180"/>
+      </w:pPr>
+    </w:lvl>
+    <w:lvl w:ilvl="6" w:tplc="0409000F" w:tentative="1">
+      <w:start w:val="1"/>
+      <w:numFmt w:val="decimal"/>
+      <w:lvlText w:val="%7."/>
+      <w:lvlJc w:val="left"/>
+      <w:pPr>
+        <w:ind w:left="5040" w:hanging="360"/>
+      </w:pPr>
+    </w:lvl>
+    <w:lvl w:ilvl="7" w:tplc="04090019" w:tentative="1">
+      <w:start w:val="1"/>
+      <w:numFmt w:val="lowerLetter"/>
+      <w:lvlText w:val="%8."/>
+      <w:lvlJc w:val="left"/>
+      <w:pPr>
+        <w:ind w:left="5760" w:hanging="360"/>
+      </w:pPr>
+    </w:lvl>
+    <w:lvl w:ilvl="8" w:tplc="0409001B" w:tentative="1">
+      <w:start w:val="1"/>
+      <w:numFmt w:val="lowerRoman"/>
+      <w:lvlText w:val="%9."/>
+      <w:lvlJc w:val="right"/>
+      <w:pPr>
+        <w:ind w:left="6480" w:hanging="180"/>
+      </w:pPr>
+    </w:lvl>
+  </w:abstractNum>
+  <w:abstractNum w:abstractNumId="2" w15:restartNumberingAfterBreak="0">
+    <w:nsid w:val="3AD70DF6"/>
+    <w:multiLevelType w:val="hybridMultilevel"/>
+    <w:tmpl w:val="83782B84"/>
+    <w:lvl w:ilvl="0" w:tplc="04090011">
+      <w:start w:val="1"/>
+      <w:numFmt w:val="decimal"/>
+      <w:lvlText w:val="%1)"/>
+      <w:lvlJc w:val="left"/>
+      <w:pPr>
+        <w:ind w:left="720" w:hanging="360"/>
+      </w:pPr>
+      <w:rPr>
+        <w:rFonts w:hint="default"/>
+      </w:rPr>
+    </w:lvl>
+    <w:lvl w:ilvl="1" w:tplc="04090019" w:tentative="1">
+      <w:start w:val="1"/>
+      <w:numFmt w:val="lowerLetter"/>
+      <w:lvlText w:val="%2."/>
+      <w:lvlJc w:val="left"/>
+      <w:pPr>
+        <w:ind w:left="1440" w:hanging="360"/>
+      </w:pPr>
+    </w:lvl>
+    <w:lvl w:ilvl="2" w:tplc="0409001B" w:tentative="1">
+      <w:start w:val="1"/>
+      <w:numFmt w:val="lowerRoman"/>
+      <w:lvlText w:val="%3."/>
+      <w:lvlJc w:val="right"/>
+      <w:pPr>
+        <w:ind w:left="2160" w:hanging="180"/>
+      </w:pPr>
+    </w:lvl>
+    <w:lvl w:ilvl="3" w:tplc="0409000F" w:tentative="1">
+      <w:start w:val="1"/>
+      <w:numFmt w:val="decimal"/>
+      <w:lvlText w:val="%4."/>
+      <w:lvlJc w:val="left"/>
+      <w:pPr>
+        <w:ind w:left="2880" w:hanging="360"/>
+      </w:pPr>
+    </w:lvl>
+    <w:lvl w:ilvl="4" w:tplc="04090019" w:tentative="1">
+      <w:start w:val="1"/>
+      <w:numFmt w:val="lowerLetter"/>
+      <w:lvlText w:val="%5."/>
+      <w:lvlJc w:val="left"/>
+      <w:pPr>
+        <w:ind w:left="3600" w:hanging="360"/>
+      </w:pPr>
+    </w:lvl>
+    <w:lvl w:ilvl="5" w:tplc="0409001B" w:tentative="1">
+      <w:start w:val="1"/>
+      <w:numFmt w:val="lowerRoman"/>
+      <w:lvlText w:val="%6."/>
+      <w:lvlJc w:val="right"/>
+      <w:pPr>
+        <w:ind w:left="4320" w:hanging="180"/>
+      </w:pPr>
+    </w:lvl>
+    <w:lvl w:ilvl="6" w:tplc="0409000F" w:tentative="1">
+      <w:start w:val="1"/>
+      <w:numFmt w:val="decimal"/>
+      <w:lvlText w:val="%7."/>
+      <w:lvlJc w:val="left"/>
+      <w:pPr>
+        <w:ind w:left="5040" w:hanging="360"/>
+      </w:pPr>
+    </w:lvl>
+    <w:lvl w:ilvl="7" w:tplc="04090019" w:tentative="1">
+      <w:start w:val="1"/>
+      <w:numFmt w:val="lowerLetter"/>
+      <w:lvlText w:val="%8."/>
+      <w:lvlJc w:val="left"/>
+      <w:pPr>
+        <w:ind w:left="5760" w:hanging="360"/>
+      </w:pPr>
+    </w:lvl>
+    <w:lvl w:ilvl="8" w:tplc="0409001B" w:tentative="1">
+      <w:start w:val="1"/>
+      <w:numFmt w:val="lowerRoman"/>
+      <w:lvlText w:val="%9."/>
+      <w:lvlJc w:val="right"/>
+      <w:pPr>
+        <w:ind w:left="6480" w:hanging="180"/>
+      </w:pPr>
+    </w:lvl>
+  </w:abstractNum>
+  <w:abstractNum w:abstractNumId="3" w15:restartNumberingAfterBreak="0">
     <w:nsid w:val="476411B6"/>
     <w:multiLevelType w:val="multilevel"/>
     <w:tmpl w:val="2C0E8E3A"/>
@@ -1902,7 +2787,16 @@
     </w:lvl>
   </w:abstractNum>
   <w:num w:numId="1" w16cid:durableId="2032758018">
+    <w:abstractNumId w:val="3"/>
+  </w:num>
+  <w:num w:numId="2" w16cid:durableId="1169828977">
+    <w:abstractNumId w:val="1"/>
+  </w:num>
+  <w:num w:numId="3" w16cid:durableId="531695462">
     <w:abstractNumId w:val="0"/>
+  </w:num>
+  <w:num w:numId="4" w16cid:durableId="1462573389">
+    <w:abstractNumId w:val="2"/>
   </w:num>
 </w:numbering>
 </file>
@@ -2303,7 +3197,7 @@
   <w:style w:type="paragraph" w:default="1" w:styleId="Normal">
     <w:name w:val="Normal"/>
     <w:qFormat/>
-    <w:rsid w:val="00233475"/>
+    <w:rsid w:val="00F659F9"/>
   </w:style>
   <w:style w:type="paragraph" w:styleId="Heading1">
     <w:name w:val="heading 1"/>
@@ -2514,6 +3408,7 @@
   <w:style w:type="character" w:default="1" w:styleId="DefaultParagraphFont">
     <w:name w:val="Default Paragraph Font"/>
     <w:uiPriority w:val="1"/>
+    <w:semiHidden/>
     <w:unhideWhenUsed/>
   </w:style>
   <w:style w:type="table" w:default="1" w:styleId="TableNormal">
@@ -3000,6 +3895,40 @@
         <w:shd w:val="clear" w:color="auto" w:fill="D9DFEF" w:themeFill="accent1" w:themeFillTint="33"/>
       </w:tcPr>
     </w:tblStylePr>
+  </w:style>
+  <w:style w:type="paragraph" w:styleId="ListParagraph">
+    <w:name w:val="List Paragraph"/>
+    <w:basedOn w:val="Normal"/>
+    <w:uiPriority w:val="34"/>
+    <w:qFormat/>
+    <w:rsid w:val="008D7028"/>
+    <w:pPr>
+      <w:ind w:left="720"/>
+      <w:contextualSpacing/>
+    </w:pPr>
+  </w:style>
+  <w:style w:type="character" w:styleId="Hyperlink">
+    <w:name w:val="Hyperlink"/>
+    <w:basedOn w:val="DefaultParagraphFont"/>
+    <w:uiPriority w:val="99"/>
+    <w:unhideWhenUsed/>
+    <w:rsid w:val="00A27587"/>
+    <w:rPr>
+      <w:color w:val="9454C3" w:themeColor="hyperlink"/>
+      <w:u w:val="single"/>
+    </w:rPr>
+  </w:style>
+  <w:style w:type="character" w:styleId="UnresolvedMention">
+    <w:name w:val="Unresolved Mention"/>
+    <w:basedOn w:val="DefaultParagraphFont"/>
+    <w:uiPriority w:val="99"/>
+    <w:semiHidden/>
+    <w:unhideWhenUsed/>
+    <w:rsid w:val="00A27587"/>
+    <w:rPr>
+      <w:color w:val="605E5C"/>
+      <w:shd w:val="clear" w:color="auto" w:fill="E1DFDD"/>
+    </w:rPr>
   </w:style>
 </w:styles>
 </file>

</xml_diff>

<commit_message>
Pushing most recent updates
</commit_message>
<xml_diff>
--- a/docs/EDA Report.docx
+++ b/docs/EDA Report.docx
@@ -57,7 +57,25 @@
     </w:p>
     <w:p>
       <w:r>
-        <w:t xml:space="preserve">The dataset contains 31 features (columns) and 649 data points (rows). Feature data types include integers as well as objects (strings). Some features appear to have missing values which </w:t>
+        <w:t xml:space="preserve">The dataset contains 31 features (columns) and 649 data points (rows). Feature data types include integers as well as objects (strings). Some features </w:t>
+      </w:r>
+      <w:r>
+        <w:t xml:space="preserve">(parent education) </w:t>
+      </w:r>
+      <w:r>
+        <w:t xml:space="preserve">have </w:t>
+      </w:r>
+      <w:r>
+        <w:t>null</w:t>
+      </w:r>
+      <w:r>
+        <w:t xml:space="preserve"> values </w:t>
+      </w:r>
+      <w:r>
+        <w:t xml:space="preserve">for indicated no education </w:t>
+      </w:r>
+      <w:r>
+        <w:t xml:space="preserve">which </w:t>
       </w:r>
       <w:r>
         <w:t xml:space="preserve">will be </w:t>
@@ -445,6 +463,14 @@
             <w:r>
               <w:t>Mother's education level (</w:t>
             </w:r>
+            <w:proofErr w:type="spellStart"/>
+            <w:r>
+              <w:t>na</w:t>
+            </w:r>
+            <w:proofErr w:type="spellEnd"/>
+            <w:r>
+              <w:t xml:space="preserve">, </w:t>
+            </w:r>
             <w:r>
               <w:t xml:space="preserve">Primary School, Lower Secondary School, </w:t>
             </w:r>
@@ -459,6 +485,17 @@
             </w:r>
             <w:r>
               <w:t>)</w:t>
+            </w:r>
+            <w:r>
+              <w:t xml:space="preserve">; </w:t>
+            </w:r>
+            <w:proofErr w:type="spellStart"/>
+            <w:r>
+              <w:t>na</w:t>
+            </w:r>
+            <w:proofErr w:type="spellEnd"/>
+            <w:r>
+              <w:t xml:space="preserve"> indicates no education.</w:t>
             </w:r>
           </w:p>
         </w:tc>
@@ -503,6 +540,17 @@
             <w:r>
               <w:t>(</w:t>
             </w:r>
+            <w:proofErr w:type="spellStart"/>
+            <w:r>
+              <w:t>na</w:t>
+            </w:r>
+            <w:proofErr w:type="spellEnd"/>
+            <w:r>
+              <w:t>,</w:t>
+            </w:r>
+            <w:r>
+              <w:t xml:space="preserve"> </w:t>
+            </w:r>
             <w:r>
               <w:t xml:space="preserve">Primary School, Lower Secondary School, </w:t>
             </w:r>
@@ -517,6 +565,17 @@
             </w:r>
             <w:r>
               <w:t>)</w:t>
+            </w:r>
+            <w:r>
+              <w:t xml:space="preserve">; </w:t>
+            </w:r>
+            <w:proofErr w:type="spellStart"/>
+            <w:r>
+              <w:t>na</w:t>
+            </w:r>
+            <w:proofErr w:type="spellEnd"/>
+            <w:r>
+              <w:t xml:space="preserve"> indicates no education.</w:t>
             </w:r>
           </w:p>
         </w:tc>
@@ -2005,6 +2064,9 @@
         <w:jc w:val="center"/>
       </w:pPr>
       <w:r>
+        <w:rPr>
+          <w:noProof/>
+        </w:rPr>
         <w:drawing>
           <wp:inline distT="0" distB="0" distL="0" distR="0" wp14:anchorId="7C07F20C" wp14:editId="57DDA793">
             <wp:extent cx="3778444" cy="1263715"/>
@@ -2055,6 +2117,9 @@
         <w:jc w:val="center"/>
       </w:pPr>
       <w:r>
+        <w:rPr>
+          <w:noProof/>
+        </w:rPr>
         <w:lastRenderedPageBreak/>
         <w:drawing>
           <wp:inline distT="0" distB="0" distL="0" distR="0" wp14:anchorId="10661A4B" wp14:editId="380B76F4">
@@ -2096,6 +2161,9 @@
         <w:t xml:space="preserve">    </w:t>
       </w:r>
       <w:r>
+        <w:rPr>
+          <w:noProof/>
+        </w:rPr>
         <w:drawing>
           <wp:inline distT="0" distB="0" distL="0" distR="0" wp14:anchorId="39911728" wp14:editId="0E322729">
             <wp:extent cx="1587582" cy="3283119"/>
@@ -2136,6 +2204,9 @@
         <w:t xml:space="preserve">    </w:t>
       </w:r>
       <w:r>
+        <w:rPr>
+          <w:noProof/>
+        </w:rPr>
         <w:drawing>
           <wp:inline distT="0" distB="0" distL="0" distR="0" wp14:anchorId="6A83E5EC" wp14:editId="61187AC7">
             <wp:extent cx="1530429" cy="3092609"/>
@@ -2181,6 +2252,9 @@
         <w:jc w:val="center"/>
       </w:pPr>
       <w:r>
+        <w:rPr>
+          <w:noProof/>
+        </w:rPr>
         <w:lastRenderedPageBreak/>
         <w:drawing>
           <wp:inline distT="0" distB="0" distL="0" distR="0" wp14:anchorId="18F70042" wp14:editId="56D1A40A">
@@ -2222,6 +2296,9 @@
         <w:t xml:space="preserve">    </w:t>
       </w:r>
       <w:r>
+        <w:rPr>
+          <w:noProof/>
+        </w:rPr>
         <w:drawing>
           <wp:inline distT="0" distB="0" distL="0" distR="0" wp14:anchorId="4CC69FF6" wp14:editId="7AF37F9A">
             <wp:extent cx="1524078" cy="3378374"/>
@@ -2262,6 +2339,9 @@
         <w:t xml:space="preserve">    </w:t>
       </w:r>
       <w:r>
+        <w:rPr>
+          <w:noProof/>
+        </w:rPr>
         <w:drawing>
           <wp:inline distT="0" distB="0" distL="0" distR="0" wp14:anchorId="7ABA43F4" wp14:editId="56CDE1D9">
             <wp:extent cx="1378021" cy="3130711"/>
@@ -2302,6 +2382,9 @@
         <w:t xml:space="preserve">    </w:t>
       </w:r>
       <w:r>
+        <w:rPr>
+          <w:noProof/>
+        </w:rPr>
         <w:drawing>
           <wp:inline distT="0" distB="0" distL="0" distR="0" wp14:anchorId="4120E1B7" wp14:editId="25800425">
             <wp:extent cx="1397072" cy="3283119"/>
@@ -2342,6 +2425,9 @@
         <w:t xml:space="preserve">    </w:t>
       </w:r>
       <w:r>
+        <w:rPr>
+          <w:noProof/>
+        </w:rPr>
         <w:drawing>
           <wp:inline distT="0" distB="0" distL="0" distR="0" wp14:anchorId="73D70200" wp14:editId="1A74BDF4">
             <wp:extent cx="1339919" cy="2171812"/>

</xml_diff>